<commit_message>
Final Iteration 1 :) -Jude
</commit_message>
<xml_diff>
--- a/Documents/Casa Acaling Requirement Specification.docx
+++ b/Documents/Casa Acaling Requirement Specification.docx
@@ -1,6 +1,6 @@
 
 <file path=word/document.xml><?xml version="1.0" encoding="utf-8"?>
-<w:document xmlns:wpc="http://schemas.microsoft.com/office/word/2010/wordprocessingCanvas" xmlns:mo="http://schemas.microsoft.com/office/mac/office/2008/main" xmlns:mc="http://schemas.openxmlformats.org/markup-compatibility/2006" xmlns:mv="urn:schemas-microsoft-com:mac:vml" xmlns:o="urn:schemas-microsoft-com:office:office" xmlns:r="http://schemas.openxmlformats.org/officeDocument/2006/relationships" xmlns:m="http://schemas.openxmlformats.org/officeDocument/2006/math" xmlns:v="urn:schemas-microsoft-com:vml" xmlns:wp14="http://schemas.microsoft.com/office/word/2010/wordprocessingDrawing" xmlns:wp="http://schemas.openxmlformats.org/drawingml/2006/wordprocessingDrawing" xmlns:w10="urn:schemas-microsoft-com:office:word" xmlns:w="http://schemas.openxmlformats.org/wordprocessingml/2006/main" xmlns:w14="http://schemas.microsoft.com/office/word/2010/wordml" xmlns:wpg="http://schemas.microsoft.com/office/word/2010/wordprocessingGroup" xmlns:wpi="http://schemas.microsoft.com/office/word/2010/wordprocessingInk" xmlns:wne="http://schemas.microsoft.com/office/word/2006/wordml" xmlns:wps="http://schemas.microsoft.com/office/word/2010/wordprocessingShape" mc:Ignorable="w14 wp14">
+<w:document xmlns:wpc="http://schemas.microsoft.com/office/word/2010/wordprocessingCanvas" xmlns:mc="http://schemas.openxmlformats.org/markup-compatibility/2006" xmlns:o="urn:schemas-microsoft-com:office:office" xmlns:r="http://schemas.openxmlformats.org/officeDocument/2006/relationships" xmlns:m="http://schemas.openxmlformats.org/officeDocument/2006/math" xmlns:v="urn:schemas-microsoft-com:vml" xmlns:wp14="http://schemas.microsoft.com/office/word/2010/wordprocessingDrawing" xmlns:wp="http://schemas.openxmlformats.org/drawingml/2006/wordprocessingDrawing" xmlns:w10="urn:schemas-microsoft-com:office:word" xmlns:w="http://schemas.openxmlformats.org/wordprocessingml/2006/main" xmlns:w14="http://schemas.microsoft.com/office/word/2010/wordml" xmlns:w15="http://schemas.microsoft.com/office/word/2012/wordml" xmlns:wpg="http://schemas.microsoft.com/office/word/2010/wordprocessingGroup" xmlns:wpi="http://schemas.microsoft.com/office/word/2010/wordprocessingInk" xmlns:wne="http://schemas.microsoft.com/office/word/2006/wordml" xmlns:wps="http://schemas.microsoft.com/office/word/2010/wordprocessingShape" mc:Ignorable="w14 w15 wp14">
   <w:body>
     <w:tbl>
       <w:tblPr>
@@ -75,6 +75,66 @@
                           </pic:cNvPicPr>
                         </pic:nvPicPr>
                         <pic:blipFill>
+                          <a:blip r:embed="rId8" cstate="print">
+                            <a:extLst>
+                              <a:ext uri="{28A0092B-C50C-407E-A947-70E740481C1C}">
+                                <a14:useLocalDpi xmlns:a14="http://schemas.microsoft.com/office/drawing/2010/main" val="0"/>
+                              </a:ext>
+                            </a:extLst>
+                          </a:blip>
+                          <a:srcRect/>
+                          <a:stretch>
+                            <a:fillRect/>
+                          </a:stretch>
+                        </pic:blipFill>
+                        <pic:spPr bwMode="auto">
+                          <a:xfrm>
+                            <a:off x="0" y="0"/>
+                            <a:ext cx="542925" cy="542925"/>
+                          </a:xfrm>
+                          <a:prstGeom prst="rect">
+                            <a:avLst/>
+                          </a:prstGeom>
+                          <a:solidFill>
+                            <a:srgbClr val="FFFFFF"/>
+                          </a:solidFill>
+                          <a:ln>
+                            <a:noFill/>
+                          </a:ln>
+                        </pic:spPr>
+                      </pic:pic>
+                    </a:graphicData>
+                  </a:graphic>
+                </wp:inline>
+              </w:drawing>
+            </w:r>
+            <w:r>
+              <w:rPr>
+                <w:rFonts w:asciiTheme="minorHAnsi" w:hAnsiTheme="minorHAnsi" w:cstheme="minorHAnsi"/>
+                <w:noProof/>
+                <w:color w:val="000000"/>
+                <w:sz w:val="20"/>
+                <w:szCs w:val="20"/>
+                <w:lang w:val="en-US" w:eastAsia="en-US" w:bidi="ar-SA"/>
+              </w:rPr>
+              <w:drawing>
+                <wp:inline distT="0" distB="0" distL="0" distR="0" wp14:anchorId="484E7E92" wp14:editId="065A9171">
+                  <wp:extent cx="542925" cy="542925"/>
+                  <wp:effectExtent l="0" t="0" r="9525" b="9525"/>
+                  <wp:docPr id="1" name="Picture 1"/>
+                  <wp:cNvGraphicFramePr>
+                    <a:graphicFrameLocks xmlns:a="http://schemas.openxmlformats.org/drawingml/2006/main" noChangeAspect="1"/>
+                  </wp:cNvGraphicFramePr>
+                  <a:graphic xmlns:a="http://schemas.openxmlformats.org/drawingml/2006/main">
+                    <a:graphicData uri="http://schemas.openxmlformats.org/drawingml/2006/picture">
+                      <pic:pic xmlns:pic="http://schemas.openxmlformats.org/drawingml/2006/picture">
+                        <pic:nvPicPr>
+                          <pic:cNvPr id="0" name="Picture 2"/>
+                          <pic:cNvPicPr>
+                            <a:picLocks noChangeAspect="1" noChangeArrowheads="1"/>
+                          </pic:cNvPicPr>
+                        </pic:nvPicPr>
+                        <pic:blipFill>
                           <a:blip r:embed="rId9" cstate="print">
                             <a:extLst>
                               <a:ext uri="{28A0092B-C50C-407E-A947-70E740481C1C}">
@@ -108,66 +168,6 @@
                 </wp:inline>
               </w:drawing>
             </w:r>
-            <w:r>
-              <w:rPr>
-                <w:rFonts w:asciiTheme="minorHAnsi" w:hAnsiTheme="minorHAnsi" w:cstheme="minorHAnsi"/>
-                <w:noProof/>
-                <w:color w:val="000000"/>
-                <w:sz w:val="20"/>
-                <w:szCs w:val="20"/>
-                <w:lang w:val="en-US" w:eastAsia="en-US" w:bidi="ar-SA"/>
-              </w:rPr>
-              <w:drawing>
-                <wp:inline distT="0" distB="0" distL="0" distR="0" wp14:anchorId="484E7E92" wp14:editId="065A9171">
-                  <wp:extent cx="542925" cy="542925"/>
-                  <wp:effectExtent l="0" t="0" r="9525" b="9525"/>
-                  <wp:docPr id="1" name="Picture 1"/>
-                  <wp:cNvGraphicFramePr>
-                    <a:graphicFrameLocks xmlns:a="http://schemas.openxmlformats.org/drawingml/2006/main" noChangeAspect="1"/>
-                  </wp:cNvGraphicFramePr>
-                  <a:graphic xmlns:a="http://schemas.openxmlformats.org/drawingml/2006/main">
-                    <a:graphicData uri="http://schemas.openxmlformats.org/drawingml/2006/picture">
-                      <pic:pic xmlns:pic="http://schemas.openxmlformats.org/drawingml/2006/picture">
-                        <pic:nvPicPr>
-                          <pic:cNvPr id="0" name="Picture 2"/>
-                          <pic:cNvPicPr>
-                            <a:picLocks noChangeAspect="1" noChangeArrowheads="1"/>
-                          </pic:cNvPicPr>
-                        </pic:nvPicPr>
-                        <pic:blipFill>
-                          <a:blip r:embed="rId10" cstate="print">
-                            <a:extLst>
-                              <a:ext uri="{28A0092B-C50C-407E-A947-70E740481C1C}">
-                                <a14:useLocalDpi xmlns:a14="http://schemas.microsoft.com/office/drawing/2010/main" val="0"/>
-                              </a:ext>
-                            </a:extLst>
-                          </a:blip>
-                          <a:srcRect/>
-                          <a:stretch>
-                            <a:fillRect/>
-                          </a:stretch>
-                        </pic:blipFill>
-                        <pic:spPr bwMode="auto">
-                          <a:xfrm>
-                            <a:off x="0" y="0"/>
-                            <a:ext cx="542925" cy="542925"/>
-                          </a:xfrm>
-                          <a:prstGeom prst="rect">
-                            <a:avLst/>
-                          </a:prstGeom>
-                          <a:solidFill>
-                            <a:srgbClr val="FFFFFF"/>
-                          </a:solidFill>
-                          <a:ln>
-                            <a:noFill/>
-                          </a:ln>
-                        </pic:spPr>
-                      </pic:pic>
-                    </a:graphicData>
-                  </a:graphic>
-                </wp:inline>
-              </w:drawing>
-            </w:r>
           </w:p>
         </w:tc>
         <w:tc>
@@ -438,7 +438,6 @@
             <w:vMerge w:val="restart"/>
             <w:tcBorders>
               <w:left w:val="single" w:sz="1" w:space="0" w:color="000000"/>
-              <w:bottom w:val="single" w:sz="1" w:space="0" w:color="000000"/>
             </w:tcBorders>
             <w:shd w:val="clear" w:color="auto" w:fill="auto"/>
             <w:vAlign w:val="center"/>
@@ -452,19 +451,13 @@
                 <w:color w:val="000000"/>
               </w:rPr>
             </w:pPr>
+            <w:bookmarkStart w:id="0" w:name="_GoBack" w:colFirst="1" w:colLast="1"/>
             <w:r>
               <w:rPr>
                 <w:rFonts w:asciiTheme="minorHAnsi" w:hAnsiTheme="minorHAnsi" w:cstheme="minorHAnsi"/>
                 <w:color w:val="000000"/>
               </w:rPr>
-              <w:t xml:space="preserve">Team </w:t>
-            </w:r>
-            <w:r>
-              <w:rPr>
-                <w:rFonts w:asciiTheme="minorHAnsi" w:hAnsiTheme="minorHAnsi" w:cstheme="minorHAnsi"/>
-                <w:color w:val="000000"/>
-              </w:rPr>
-              <w:t>Members:</w:t>
+              <w:t>Team Members:</w:t>
             </w:r>
           </w:p>
         </w:tc>
@@ -509,7 +502,6 @@
             <w:vMerge/>
             <w:tcBorders>
               <w:left w:val="single" w:sz="1" w:space="0" w:color="000000"/>
-              <w:bottom w:val="single" w:sz="1" w:space="0" w:color="000000"/>
             </w:tcBorders>
             <w:shd w:val="clear" w:color="auto" w:fill="auto"/>
             <w:vAlign w:val="center"/>
@@ -563,7 +555,6 @@
             <w:vMerge/>
             <w:tcBorders>
               <w:left w:val="single" w:sz="1" w:space="0" w:color="000000"/>
-              <w:bottom w:val="single" w:sz="1" w:space="0" w:color="000000"/>
             </w:tcBorders>
             <w:shd w:val="clear" w:color="auto" w:fill="auto"/>
             <w:vAlign w:val="center"/>
@@ -617,7 +608,6 @@
             <w:vMerge/>
             <w:tcBorders>
               <w:left w:val="single" w:sz="1" w:space="0" w:color="000000"/>
-              <w:bottom w:val="single" w:sz="1" w:space="0" w:color="000000"/>
             </w:tcBorders>
             <w:shd w:val="clear" w:color="auto" w:fill="auto"/>
             <w:vAlign w:val="center"/>
@@ -668,9 +658,9 @@
         <w:tc>
           <w:tcPr>
             <w:tcW w:w="1980" w:type="dxa"/>
+            <w:vMerge/>
             <w:tcBorders>
               <w:left w:val="single" w:sz="1" w:space="0" w:color="000000"/>
-              <w:bottom w:val="single" w:sz="1" w:space="0" w:color="000000"/>
             </w:tcBorders>
             <w:shd w:val="clear" w:color="auto" w:fill="auto"/>
             <w:vAlign w:val="center"/>
@@ -721,9 +711,9 @@
         <w:tc>
           <w:tcPr>
             <w:tcW w:w="1980" w:type="dxa"/>
+            <w:vMerge/>
             <w:tcBorders>
               <w:left w:val="single" w:sz="1" w:space="0" w:color="000000"/>
-              <w:bottom w:val="single" w:sz="1" w:space="0" w:color="000000"/>
             </w:tcBorders>
             <w:shd w:val="clear" w:color="auto" w:fill="auto"/>
             <w:vAlign w:val="center"/>
@@ -774,9 +764,9 @@
         <w:tc>
           <w:tcPr>
             <w:tcW w:w="1980" w:type="dxa"/>
+            <w:vMerge/>
             <w:tcBorders>
               <w:left w:val="single" w:sz="1" w:space="0" w:color="000000"/>
-              <w:bottom w:val="single" w:sz="1" w:space="0" w:color="000000"/>
             </w:tcBorders>
             <w:shd w:val="clear" w:color="auto" w:fill="auto"/>
             <w:vAlign w:val="center"/>
@@ -827,9 +817,9 @@
         <w:tc>
           <w:tcPr>
             <w:tcW w:w="1980" w:type="dxa"/>
+            <w:vMerge/>
             <w:tcBorders>
               <w:left w:val="single" w:sz="1" w:space="0" w:color="000000"/>
-              <w:bottom w:val="single" w:sz="1" w:space="0" w:color="000000"/>
             </w:tcBorders>
             <w:shd w:val="clear" w:color="auto" w:fill="auto"/>
             <w:vAlign w:val="center"/>
@@ -880,9 +870,9 @@
         <w:tc>
           <w:tcPr>
             <w:tcW w:w="1980" w:type="dxa"/>
+            <w:vMerge/>
             <w:tcBorders>
               <w:left w:val="single" w:sz="1" w:space="0" w:color="000000"/>
-              <w:bottom w:val="single" w:sz="1" w:space="0" w:color="000000"/>
             </w:tcBorders>
             <w:shd w:val="clear" w:color="auto" w:fill="auto"/>
             <w:vAlign w:val="center"/>
@@ -933,6 +923,7 @@
         <w:tc>
           <w:tcPr>
             <w:tcW w:w="1980" w:type="dxa"/>
+            <w:vMerge/>
             <w:tcBorders>
               <w:left w:val="single" w:sz="1" w:space="0" w:color="000000"/>
               <w:bottom w:val="single" w:sz="1" w:space="0" w:color="000000"/>
@@ -979,6 +970,7 @@
           </w:p>
         </w:tc>
       </w:tr>
+      <w:bookmarkEnd w:id="0"/>
       <w:tr>
         <w:trPr>
           <w:trHeight w:val="274"/>
@@ -1879,7 +1871,6 @@
           <w:rFonts w:cstheme="minorHAnsi"/>
           <w:b/>
         </w:rPr>
-        <w:lastRenderedPageBreak/>
         <w:t>Introduction</w:t>
       </w:r>
     </w:p>
@@ -1918,12 +1909,13 @@
     </w:p>
     <w:p>
       <w:pPr>
-        <w:pStyle w:val="normal0"/>
+        <w:pStyle w:val="Normal1"/>
         <w:spacing w:after="240" w:line="360" w:lineRule="auto"/>
         <w:ind w:left="1418"/>
         <w:jc w:val="both"/>
       </w:pPr>
       <w:r>
+        <w:lastRenderedPageBreak/>
         <w:tab/>
       </w:r>
       <w:r>
@@ -1933,7 +1925,7 @@
     </w:p>
     <w:p>
       <w:pPr>
-        <w:pStyle w:val="normal0"/>
+        <w:pStyle w:val="Normal1"/>
         <w:spacing w:after="240" w:line="360" w:lineRule="auto"/>
         <w:ind w:left="1418"/>
         <w:jc w:val="both"/>
@@ -1948,7 +1940,7 @@
     </w:p>
     <w:p>
       <w:pPr>
-        <w:pStyle w:val="normal0"/>
+        <w:pStyle w:val="Normal1"/>
         <w:spacing w:after="240" w:line="360" w:lineRule="auto"/>
         <w:ind w:left="1418"/>
         <w:jc w:val="both"/>
@@ -1963,63 +1955,63 @@
     </w:p>
     <w:p>
       <w:pPr>
-        <w:pStyle w:val="normal0"/>
+        <w:pStyle w:val="Normal1"/>
         <w:spacing w:after="240" w:line="360" w:lineRule="auto"/>
         <w:jc w:val="both"/>
       </w:pPr>
     </w:p>
     <w:p>
       <w:pPr>
-        <w:pStyle w:val="normal0"/>
+        <w:pStyle w:val="Normal1"/>
         <w:spacing w:after="240" w:line="360" w:lineRule="auto"/>
         <w:jc w:val="both"/>
       </w:pPr>
     </w:p>
     <w:p>
       <w:pPr>
-        <w:pStyle w:val="normal0"/>
+        <w:pStyle w:val="Normal1"/>
         <w:spacing w:after="240" w:line="360" w:lineRule="auto"/>
         <w:jc w:val="both"/>
       </w:pPr>
     </w:p>
     <w:p>
       <w:pPr>
-        <w:pStyle w:val="normal0"/>
+        <w:pStyle w:val="Normal1"/>
         <w:spacing w:after="240" w:line="360" w:lineRule="auto"/>
         <w:jc w:val="both"/>
       </w:pPr>
     </w:p>
     <w:p>
       <w:pPr>
-        <w:pStyle w:val="normal0"/>
+        <w:pStyle w:val="Normal1"/>
         <w:spacing w:after="240" w:line="360" w:lineRule="auto"/>
         <w:jc w:val="both"/>
       </w:pPr>
     </w:p>
     <w:p>
       <w:pPr>
-        <w:pStyle w:val="normal0"/>
+        <w:pStyle w:val="Normal1"/>
         <w:spacing w:after="240" w:line="360" w:lineRule="auto"/>
         <w:jc w:val="both"/>
       </w:pPr>
     </w:p>
     <w:p>
       <w:pPr>
-        <w:pStyle w:val="normal0"/>
+        <w:pStyle w:val="Normal1"/>
         <w:spacing w:after="240" w:line="360" w:lineRule="auto"/>
         <w:jc w:val="both"/>
       </w:pPr>
     </w:p>
     <w:p>
       <w:pPr>
-        <w:pStyle w:val="normal0"/>
+        <w:pStyle w:val="Normal1"/>
         <w:spacing w:after="240" w:line="360" w:lineRule="auto"/>
         <w:jc w:val="both"/>
       </w:pPr>
     </w:p>
     <w:p>
       <w:pPr>
-        <w:pStyle w:val="normal0"/>
+        <w:pStyle w:val="Normal1"/>
         <w:spacing w:after="240" w:line="360" w:lineRule="auto"/>
         <w:jc w:val="both"/>
       </w:pPr>
@@ -2051,6 +2043,7 @@
         <w:rPr>
           <w:noProof/>
         </w:rPr>
+        <w:lastRenderedPageBreak/>
         <mc:AlternateContent>
           <mc:Choice Requires="wps">
             <w:drawing>
@@ -2086,7 +2079,7 @@
                         <a:effectLst/>
                         <a:extLst>
                           <a:ext uri="{C572A759-6A51-4108-AA02-DFA0A04FC94B}">
-                            <ma14:wrappingTextBoxFlag xmlns:ma14="http://schemas.microsoft.com/office/mac/drawingml/2011/main"/>
+                            <ma14:wrappingTextBoxFlag xmlns:ma14="http://schemas.microsoft.com/office/mac/drawingml/2011/main" xmlns:w="http://schemas.openxmlformats.org/wordprocessingml/2006/main" xmlns:w10="urn:schemas-microsoft-com:office:word" xmlns:v="urn:schemas-microsoft-com:vml" xmlns:o="urn:schemas-microsoft-com:office:office" xmlns:mv="urn:schemas-microsoft-com:mac:vml" xmlns:mo="http://schemas.microsoft.com/office/mac/office/2008/main" xmlns=""/>
                           </a:ext>
                         </a:extLst>
                       </wps:spPr>
@@ -2130,11 +2123,11 @@
           </mc:Choice>
           <mc:Fallback>
             <w:pict>
-              <v:shapetype id="_x0000_t202" coordsize="21600,21600" o:spt="202" path="m0,0l0,21600,21600,21600,21600,0xe">
+              <v:shapetype w14:anchorId="200B630A" id="_x0000_t202" coordsize="21600,21600" o:spt="202" path="m,l,21600r21600,l21600,xe">
                 <v:stroke joinstyle="miter"/>
                 <v:path gradientshapeok="t" o:connecttype="rect"/>
               </v:shapetype>
-              <v:shape id="Text Box 5" o:spid="_x0000_s1026" type="#_x0000_t202" style="position:absolute;left:0;text-align:left;margin-left:180pt;margin-top:12.3pt;width:75.65pt;height:27pt;z-index:251661312;visibility:visible;mso-wrap-style:none;mso-height-percent:0;mso-wrap-distance-left:9pt;mso-wrap-distance-top:0;mso-wrap-distance-right:9pt;mso-wrap-distance-bottom:0;mso-position-horizontal:absolute;mso-position-horizontal-relative:text;mso-position-vertical:absolute;mso-position-vertical-relative:text;mso-height-percent:0;mso-height-relative:margin;v-text-anchor:top" o:gfxdata="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" filled="f" stroked="f">
+              <v:shape id="Text Box 5" o:spid="_x0000_s1026" type="#_x0000_t202" style="position:absolute;left:0;text-align:left;margin-left:180pt;margin-top:12.3pt;width:75.65pt;height:27pt;z-index:251661312;visibility:visible;mso-wrap-style:none;mso-height-percent:0;mso-wrap-distance-left:9pt;mso-wrap-distance-top:0;mso-wrap-distance-right:9pt;mso-wrap-distance-bottom:0;mso-position-horizontal:absolute;mso-position-horizontal-relative:text;mso-position-vertical:absolute;mso-position-vertical-relative:text;mso-height-percent:0;mso-height-relative:margin;v-text-anchor:top" o:gfxdata="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" filled="f" stroked="f">
                 <v:textbox>
                   <w:txbxContent>
                     <w:p>
@@ -2201,7 +2194,7 @@
                         <a:effectLst/>
                         <a:extLst>
                           <a:ext uri="{C572A759-6A51-4108-AA02-DFA0A04FC94B}">
-                            <ma14:wrappingTextBoxFlag xmlns:ma14="http://schemas.microsoft.com/office/mac/drawingml/2011/main"/>
+                            <ma14:wrappingTextBoxFlag xmlns:ma14="http://schemas.microsoft.com/office/mac/drawingml/2011/main" xmlns:w="http://schemas.openxmlformats.org/wordprocessingml/2006/main" xmlns:w10="urn:schemas-microsoft-com:office:word" xmlns:v="urn:schemas-microsoft-com:vml" xmlns:o="urn:schemas-microsoft-com:office:office" xmlns:mv="urn:schemas-microsoft-com:mac:vml" xmlns:mo="http://schemas.microsoft.com/office/mac/office/2008/main" xmlns=""/>
                           </a:ext>
                         </a:extLst>
                       </wps:spPr>
@@ -2245,7 +2238,7 @@
           </mc:Choice>
           <mc:Fallback>
             <w:pict>
-              <v:shape id="Text Box 6" o:spid="_x0000_s1027" type="#_x0000_t202" style="position:absolute;left:0;text-align:left;margin-left:-53.95pt;margin-top:7.85pt;width:38.9pt;height:27pt;z-index:251663360;visibility:visible;mso-wrap-style:none;mso-height-percent:0;mso-wrap-distance-left:9pt;mso-wrap-distance-top:0;mso-wrap-distance-right:9pt;mso-wrap-distance-bottom:0;mso-position-horizontal:absolute;mso-position-horizontal-relative:text;mso-position-vertical:absolute;mso-position-vertical-relative:text;mso-height-percent:0;mso-height-relative:margin;v-text-anchor:top" o:gfxdata="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" filled="f" stroked="f">
+              <v:shape w14:anchorId="4D482B9D" id="Text Box 6" o:spid="_x0000_s1027" type="#_x0000_t202" style="position:absolute;left:0;text-align:left;margin-left:-54pt;margin-top:7.85pt;width:38.9pt;height:27pt;z-index:251663360;visibility:visible;mso-wrap-style:none;mso-height-percent:0;mso-wrap-distance-left:9pt;mso-wrap-distance-top:0;mso-wrap-distance-right:9pt;mso-wrap-distance-bottom:0;mso-position-horizontal:absolute;mso-position-horizontal-relative:text;mso-position-vertical:absolute;mso-position-vertical-relative:text;mso-height-percent:0;mso-height-relative:margin;v-text-anchor:top" o:gfxdata="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" filled="f" stroked="f">
                 <v:textbox>
                   <w:txbxContent>
                     <w:p>
@@ -2311,7 +2304,7 @@
                     <pic:cNvPicPr preferRelativeResize="0"/>
                   </pic:nvPicPr>
                   <pic:blipFill>
-                    <a:blip r:embed="rId11"/>
+                    <a:blip r:embed="rId10"/>
                     <a:srcRect/>
                     <a:stretch>
                       <a:fillRect/>
@@ -2359,7 +2352,7 @@
                     <pic:cNvPicPr preferRelativeResize="0"/>
                   </pic:nvPicPr>
                   <pic:blipFill>
-                    <a:blip r:embed="rId12">
+                    <a:blip r:embed="rId11">
                       <a:extLst>
                         <a:ext uri="{28A0092B-C50C-407E-A947-70E740481C1C}">
                           <a14:useLocalDpi xmlns:a14="http://schemas.microsoft.com/office/drawing/2010/main" val="0"/>
@@ -2861,8 +2854,6 @@
           <w:color w:val="000000"/>
         </w:rPr>
       </w:pPr>
-      <w:bookmarkStart w:id="0" w:name="_GoBack"/>
-      <w:bookmarkEnd w:id="0"/>
     </w:p>
     <w:p>
       <w:pPr>
@@ -2894,7 +2885,6 @@
           <w:rFonts w:cstheme="minorHAnsi"/>
           <w:b/>
         </w:rPr>
-        <w:lastRenderedPageBreak/>
         <w:t>Problem Analysis</w:t>
       </w:r>
     </w:p>
@@ -3088,6 +3078,7 @@
               <w:rPr>
                 <w:color w:val="FFFFFF" w:themeColor="background1"/>
               </w:rPr>
+              <w:lastRenderedPageBreak/>
               <w:t>#</w:t>
             </w:r>
           </w:p>
@@ -3220,7 +3211,7 @@
           </w:tcPr>
           <w:p>
             <w:pPr>
-              <w:pStyle w:val="normal0"/>
+              <w:pStyle w:val="Normal1"/>
               <w:spacing w:after="0" w:line="240" w:lineRule="auto"/>
               <w:ind w:left="284"/>
               <w:contextualSpacing/>
@@ -3353,7 +3344,7 @@
           </w:tcPr>
           <w:p>
             <w:pPr>
-              <w:pStyle w:val="normal0"/>
+              <w:pStyle w:val="Normal1"/>
               <w:spacing w:after="0" w:line="240" w:lineRule="auto"/>
               <w:ind w:left="360"/>
               <w:rPr>
@@ -3371,7 +3362,7 @@
           </w:p>
           <w:p>
             <w:pPr>
-              <w:pStyle w:val="normal0"/>
+              <w:pStyle w:val="Normal1"/>
               <w:spacing w:after="0" w:line="240" w:lineRule="auto"/>
               <w:ind w:left="360"/>
               <w:rPr>
@@ -3382,7 +3373,7 @@
           </w:p>
           <w:p>
             <w:pPr>
-              <w:pStyle w:val="normal0"/>
+              <w:pStyle w:val="Normal1"/>
               <w:spacing w:after="0" w:line="240" w:lineRule="auto"/>
               <w:ind w:left="360"/>
               <w:rPr>
@@ -3482,7 +3473,7 @@
           </w:tcPr>
           <w:p>
             <w:pPr>
-              <w:pStyle w:val="normal0"/>
+              <w:pStyle w:val="Normal1"/>
               <w:spacing w:after="0" w:line="240" w:lineRule="auto"/>
               <w:ind w:left="360"/>
               <w:rPr>
@@ -3500,7 +3491,7 @@
           </w:p>
           <w:p>
             <w:pPr>
-              <w:pStyle w:val="normal0"/>
+              <w:pStyle w:val="Normal1"/>
               <w:spacing w:after="0" w:line="240" w:lineRule="auto"/>
               <w:ind w:left="360"/>
               <w:rPr>
@@ -3511,7 +3502,7 @@
           </w:p>
           <w:p>
             <w:pPr>
-              <w:pStyle w:val="normal0"/>
+              <w:pStyle w:val="Normal1"/>
               <w:spacing w:after="0" w:line="240" w:lineRule="auto"/>
               <w:ind w:left="360"/>
               <w:rPr>
@@ -3582,7 +3573,7 @@
     <w:p/>
     <w:p>
       <w:pPr>
-        <w:pStyle w:val="normal0"/>
+        <w:pStyle w:val="Normal1"/>
         <w:spacing w:after="0" w:line="360" w:lineRule="auto"/>
         <w:ind w:left="1418" w:hanging="273"/>
       </w:pPr>
@@ -3594,16 +3585,12 @@
       </w:r>
       <w:r>
         <w:tab/>
-        <w:t xml:space="preserve">The client’s problem is generally because of manual recording. The client does not have a virtual copy of the records, thus making it difficult for the management to retrieve the data when time calls for it. The software will be able to store data for future </w:t>
-      </w:r>
-      <w:r>
-        <w:lastRenderedPageBreak/>
-        <w:t>access. This data can be further used to automatically compute the bills and track the available slots. The results will offer better reliability.</w:t>
-      </w:r>
-    </w:p>
-    <w:p>
-      <w:pPr>
-        <w:pStyle w:val="normal0"/>
+        <w:t>The client’s problem is generally because of manual recording. The client does not have a virtual copy of the records, thus making it difficult for the management to retrieve the data when time calls for it. The software will be able to store data for future access. This data can be further used to automatically compute the bills and track the available slots. The results will offer better reliability.</w:t>
+      </w:r>
+    </w:p>
+    <w:p>
+      <w:pPr>
+        <w:pStyle w:val="Normal1"/>
         <w:spacing w:after="0" w:line="360" w:lineRule="auto"/>
         <w:ind w:left="1418" w:hanging="273"/>
       </w:pPr>
@@ -3626,12 +3613,13 @@
           <w:rFonts w:cstheme="minorHAnsi"/>
           <w:b/>
         </w:rPr>
+        <w:lastRenderedPageBreak/>
         <w:t>Software Objectives</w:t>
       </w:r>
     </w:p>
     <w:p>
       <w:pPr>
-        <w:pStyle w:val="normal0"/>
+        <w:pStyle w:val="Normal1"/>
         <w:spacing w:after="240"/>
         <w:ind w:left="1418" w:hanging="1058"/>
         <w:jc w:val="both"/>
@@ -3651,7 +3639,7 @@
     </w:p>
     <w:p>
       <w:pPr>
-        <w:pStyle w:val="normal0"/>
+        <w:pStyle w:val="Normal1"/>
         <w:spacing w:after="240"/>
         <w:ind w:left="1276"/>
         <w:jc w:val="both"/>
@@ -3662,7 +3650,7 @@
     </w:p>
     <w:p>
       <w:pPr>
-        <w:pStyle w:val="normal0"/>
+        <w:pStyle w:val="Normal1"/>
         <w:numPr>
           <w:ilvl w:val="0"/>
           <w:numId w:val="3"/>
@@ -3678,7 +3666,7 @@
     </w:p>
     <w:p>
       <w:pPr>
-        <w:pStyle w:val="normal0"/>
+        <w:pStyle w:val="Normal1"/>
         <w:numPr>
           <w:ilvl w:val="0"/>
           <w:numId w:val="3"/>
@@ -3694,7 +3682,7 @@
     </w:p>
     <w:p>
       <w:pPr>
-        <w:pStyle w:val="normal0"/>
+        <w:pStyle w:val="Normal1"/>
         <w:numPr>
           <w:ilvl w:val="0"/>
           <w:numId w:val="3"/>
@@ -3710,7 +3698,7 @@
     </w:p>
     <w:p>
       <w:pPr>
-        <w:pStyle w:val="normal0"/>
+        <w:pStyle w:val="Normal1"/>
         <w:numPr>
           <w:ilvl w:val="0"/>
           <w:numId w:val="3"/>
@@ -3729,7 +3717,7 @@
     </w:p>
     <w:p>
       <w:pPr>
-        <w:pStyle w:val="normal0"/>
+        <w:pStyle w:val="Normal1"/>
         <w:numPr>
           <w:ilvl w:val="0"/>
           <w:numId w:val="3"/>
@@ -4059,7 +4047,6 @@
           </w:p>
           <w:p>
             <w:r>
-              <w:lastRenderedPageBreak/>
               <w:t>Post conditions:</w:t>
             </w:r>
           </w:p>
@@ -4085,7 +4072,6 @@
           </w:tcPr>
           <w:p>
             <w:r>
-              <w:lastRenderedPageBreak/>
               <w:t>Acceptance Criteria:</w:t>
             </w:r>
           </w:p>
@@ -4122,6 +4108,7 @@
               </w:numPr>
             </w:pPr>
             <w:r>
+              <w:lastRenderedPageBreak/>
               <w:t>Test if the system verifies the information.</w:t>
             </w:r>
           </w:p>
@@ -4606,7 +4593,6 @@
               </w:tabs>
             </w:pPr>
             <w:r>
-              <w:lastRenderedPageBreak/>
               <w:t>The admin edits the information of the tenant.</w:t>
             </w:r>
           </w:p>
@@ -4659,6 +4645,7 @@
           </w:p>
           <w:p>
             <w:r>
+              <w:lastRenderedPageBreak/>
               <w:t xml:space="preserve">        The system will now have the updated information of the tenant.</w:t>
             </w:r>
           </w:p>
@@ -5197,7 +5184,6 @@
               </w:numPr>
             </w:pPr>
             <w:r>
-              <w:lastRenderedPageBreak/>
               <w:t>The system already contains the room assignment information.</w:t>
             </w:r>
           </w:p>
@@ -5215,6 +5201,7 @@
               </w:numPr>
             </w:pPr>
             <w:r>
+              <w:lastRenderedPageBreak/>
               <w:t>The admin views the list of tenants and their room assignments.</w:t>
             </w:r>
           </w:p>
@@ -5706,7 +5693,6 @@
               </w:numPr>
             </w:pPr>
             <w:r>
-              <w:lastRenderedPageBreak/>
               <w:t>The admin is in the “View Billing” feature of the system.</w:t>
             </w:r>
           </w:p>
@@ -5724,6 +5710,7 @@
               </w:numPr>
             </w:pPr>
             <w:r>
+              <w:lastRenderedPageBreak/>
               <w:t>The admin chooses the room to bill.</w:t>
             </w:r>
           </w:p>
@@ -6224,7 +6211,6 @@
               </w:numPr>
             </w:pPr>
             <w:r>
-              <w:lastRenderedPageBreak/>
               <w:t>The bills have been computed already.</w:t>
             </w:r>
           </w:p>
@@ -6249,6 +6235,7 @@
               </w:numPr>
             </w:pPr>
             <w:r>
+              <w:lastRenderedPageBreak/>
               <w:t>The admin is in the “View Billing” feature of the system.</w:t>
             </w:r>
           </w:p>
@@ -6697,7 +6684,6 @@
               <w:rPr>
                 <w:b/>
               </w:rPr>
-              <w:lastRenderedPageBreak/>
               <w:t>User Story 11:</w:t>
             </w:r>
             <w:r>
@@ -6748,6 +6734,7 @@
               <w:rPr>
                 <w:b/>
               </w:rPr>
+              <w:lastRenderedPageBreak/>
               <w:t xml:space="preserve">Scenario: </w:t>
             </w:r>
           </w:p>
@@ -7230,7 +7217,6 @@
               <w:rPr>
                 <w:rFonts w:cstheme="minorHAnsi"/>
               </w:rPr>
-              <w:lastRenderedPageBreak/>
               <w:t>Check if the system lists down the tenant logs.</w:t>
             </w:r>
           </w:p>
@@ -7665,7 +7651,6 @@
               </w:numPr>
             </w:pPr>
             <w:r>
-              <w:lastRenderedPageBreak/>
               <w:t>A new room has been added to the system.</w:t>
             </w:r>
           </w:p>
@@ -7679,7 +7664,6 @@
           </w:tcPr>
           <w:p>
             <w:r>
-              <w:lastRenderedPageBreak/>
               <w:t>Acceptance Criteria:</w:t>
             </w:r>
           </w:p>
@@ -7718,6 +7702,7 @@
               <w:rPr>
                 <w:rFonts w:cstheme="minorHAnsi"/>
               </w:rPr>
+              <w:lastRenderedPageBreak/>
               <w:t xml:space="preserve">Check if the system updated the list of rooms in the dormitory. </w:t>
             </w:r>
           </w:p>
@@ -7791,7 +7776,7 @@
           <w:rFonts w:cstheme="minorHAnsi"/>
         </w:rPr>
         <w:sectPr>
-          <w:footerReference w:type="default" r:id="rId13"/>
+          <w:footerReference w:type="default" r:id="rId12"/>
           <w:pgSz w:w="12240" w:h="15840"/>
           <w:pgMar w:top="1440" w:right="1440" w:bottom="1440" w:left="1440" w:header="720" w:footer="720" w:gutter="0"/>
           <w:pgNumType w:fmt="lowerRoman" w:start="1"/>
@@ -9431,7 +9416,7 @@
 </file>
 
 <file path=word/endnotes.xml><?xml version="1.0" encoding="utf-8"?>
-<w:endnotes xmlns:wpc="http://schemas.microsoft.com/office/word/2010/wordprocessingCanvas" xmlns:mo="http://schemas.microsoft.com/office/mac/office/2008/main" xmlns:mc="http://schemas.openxmlformats.org/markup-compatibility/2006" xmlns:mv="urn:schemas-microsoft-com:mac:vml" xmlns:o="urn:schemas-microsoft-com:office:office" xmlns:r="http://schemas.openxmlformats.org/officeDocument/2006/relationships" xmlns:m="http://schemas.openxmlformats.org/officeDocument/2006/math" xmlns:v="urn:schemas-microsoft-com:vml" xmlns:wp14="http://schemas.microsoft.com/office/word/2010/wordprocessingDrawing" xmlns:wp="http://schemas.openxmlformats.org/drawingml/2006/wordprocessingDrawing" xmlns:w10="urn:schemas-microsoft-com:office:word" xmlns:w="http://schemas.openxmlformats.org/wordprocessingml/2006/main" xmlns:w14="http://schemas.microsoft.com/office/word/2010/wordml" xmlns:wpg="http://schemas.microsoft.com/office/word/2010/wordprocessingGroup" xmlns:wpi="http://schemas.microsoft.com/office/word/2010/wordprocessingInk" xmlns:wne="http://schemas.microsoft.com/office/word/2006/wordml" xmlns:wps="http://schemas.microsoft.com/office/word/2010/wordprocessingShape" mc:Ignorable="w14 wp14">
+<w:endnotes xmlns:wpc="http://schemas.microsoft.com/office/word/2010/wordprocessingCanvas" xmlns:mc="http://schemas.openxmlformats.org/markup-compatibility/2006" xmlns:o="urn:schemas-microsoft-com:office:office" xmlns:r="http://schemas.openxmlformats.org/officeDocument/2006/relationships" xmlns:m="http://schemas.openxmlformats.org/officeDocument/2006/math" xmlns:v="urn:schemas-microsoft-com:vml" xmlns:wp14="http://schemas.microsoft.com/office/word/2010/wordprocessingDrawing" xmlns:wp="http://schemas.openxmlformats.org/drawingml/2006/wordprocessingDrawing" xmlns:w10="urn:schemas-microsoft-com:office:word" xmlns:w="http://schemas.openxmlformats.org/wordprocessingml/2006/main" xmlns:w14="http://schemas.microsoft.com/office/word/2010/wordml" xmlns:w15="http://schemas.microsoft.com/office/word/2012/wordml" xmlns:wpg="http://schemas.microsoft.com/office/word/2010/wordprocessingGroup" xmlns:wpi="http://schemas.microsoft.com/office/word/2010/wordprocessingInk" xmlns:wne="http://schemas.microsoft.com/office/word/2006/wordml" xmlns:wps="http://schemas.microsoft.com/office/word/2010/wordprocessingShape" mc:Ignorable="w14 w15 wp14">
   <w:endnote w:type="separator" w:id="-1">
     <w:p>
       <w:pPr>
@@ -9456,7 +9441,7 @@
 </file>
 
 <file path=word/footer1.xml><?xml version="1.0" encoding="utf-8"?>
-<w:ftr xmlns:wpc="http://schemas.microsoft.com/office/word/2010/wordprocessingCanvas" xmlns:mo="http://schemas.microsoft.com/office/mac/office/2008/main" xmlns:mc="http://schemas.openxmlformats.org/markup-compatibility/2006" xmlns:mv="urn:schemas-microsoft-com:mac:vml" xmlns:o="urn:schemas-microsoft-com:office:office" xmlns:r="http://schemas.openxmlformats.org/officeDocument/2006/relationships" xmlns:m="http://schemas.openxmlformats.org/officeDocument/2006/math" xmlns:v="urn:schemas-microsoft-com:vml" xmlns:wp14="http://schemas.microsoft.com/office/word/2010/wordprocessingDrawing" xmlns:wp="http://schemas.openxmlformats.org/drawingml/2006/wordprocessingDrawing" xmlns:w10="urn:schemas-microsoft-com:office:word" xmlns:w="http://schemas.openxmlformats.org/wordprocessingml/2006/main" xmlns:w14="http://schemas.microsoft.com/office/word/2010/wordml" xmlns:wpg="http://schemas.microsoft.com/office/word/2010/wordprocessingGroup" xmlns:wpi="http://schemas.microsoft.com/office/word/2010/wordprocessingInk" xmlns:wne="http://schemas.microsoft.com/office/word/2006/wordml" xmlns:wps="http://schemas.microsoft.com/office/word/2010/wordprocessingShape" mc:Ignorable="w14 wp14">
+<w:ftr xmlns:wpc="http://schemas.microsoft.com/office/word/2010/wordprocessingCanvas" xmlns:mc="http://schemas.openxmlformats.org/markup-compatibility/2006" xmlns:o="urn:schemas-microsoft-com:office:office" xmlns:r="http://schemas.openxmlformats.org/officeDocument/2006/relationships" xmlns:m="http://schemas.openxmlformats.org/officeDocument/2006/math" xmlns:v="urn:schemas-microsoft-com:vml" xmlns:wp14="http://schemas.microsoft.com/office/word/2010/wordprocessingDrawing" xmlns:wp="http://schemas.openxmlformats.org/drawingml/2006/wordprocessingDrawing" xmlns:w10="urn:schemas-microsoft-com:office:word" xmlns:w="http://schemas.openxmlformats.org/wordprocessingml/2006/main" xmlns:w14="http://schemas.microsoft.com/office/word/2010/wordml" xmlns:w15="http://schemas.microsoft.com/office/word/2012/wordml" xmlns:wpg="http://schemas.microsoft.com/office/word/2010/wordprocessingGroup" xmlns:wpi="http://schemas.microsoft.com/office/word/2010/wordprocessingInk" xmlns:wne="http://schemas.microsoft.com/office/word/2006/wordml" xmlns:wps="http://schemas.microsoft.com/office/word/2010/wordprocessingShape" mc:Ignorable="w14 w15 wp14">
   <w:sdt>
     <w:sdtPr>
       <w:id w:val="-1110424141"/>
@@ -9489,7 +9474,7 @@
           <w:rPr>
             <w:noProof/>
           </w:rPr>
-          <w:t>vi</w:t>
+          <w:t>i</w:t>
         </w:r>
         <w:r>
           <w:rPr>
@@ -9509,7 +9494,7 @@
 </file>
 
 <file path=word/footnotes.xml><?xml version="1.0" encoding="utf-8"?>
-<w:footnotes xmlns:wpc="http://schemas.microsoft.com/office/word/2010/wordprocessingCanvas" xmlns:mo="http://schemas.microsoft.com/office/mac/office/2008/main" xmlns:mc="http://schemas.openxmlformats.org/markup-compatibility/2006" xmlns:mv="urn:schemas-microsoft-com:mac:vml" xmlns:o="urn:schemas-microsoft-com:office:office" xmlns:r="http://schemas.openxmlformats.org/officeDocument/2006/relationships" xmlns:m="http://schemas.openxmlformats.org/officeDocument/2006/math" xmlns:v="urn:schemas-microsoft-com:vml" xmlns:wp14="http://schemas.microsoft.com/office/word/2010/wordprocessingDrawing" xmlns:wp="http://schemas.openxmlformats.org/drawingml/2006/wordprocessingDrawing" xmlns:w10="urn:schemas-microsoft-com:office:word" xmlns:w="http://schemas.openxmlformats.org/wordprocessingml/2006/main" xmlns:w14="http://schemas.microsoft.com/office/word/2010/wordml" xmlns:wpg="http://schemas.microsoft.com/office/word/2010/wordprocessingGroup" xmlns:wpi="http://schemas.microsoft.com/office/word/2010/wordprocessingInk" xmlns:wne="http://schemas.microsoft.com/office/word/2006/wordml" xmlns:wps="http://schemas.microsoft.com/office/word/2010/wordprocessingShape" mc:Ignorable="w14 wp14">
+<w:footnotes xmlns:wpc="http://schemas.microsoft.com/office/word/2010/wordprocessingCanvas" xmlns:mc="http://schemas.openxmlformats.org/markup-compatibility/2006" xmlns:o="urn:schemas-microsoft-com:office:office" xmlns:r="http://schemas.openxmlformats.org/officeDocument/2006/relationships" xmlns:m="http://schemas.openxmlformats.org/officeDocument/2006/math" xmlns:v="urn:schemas-microsoft-com:vml" xmlns:wp14="http://schemas.microsoft.com/office/word/2010/wordprocessingDrawing" xmlns:wp="http://schemas.openxmlformats.org/drawingml/2006/wordprocessingDrawing" xmlns:w10="urn:schemas-microsoft-com:office:word" xmlns:w="http://schemas.openxmlformats.org/wordprocessingml/2006/main" xmlns:w14="http://schemas.microsoft.com/office/word/2010/wordml" xmlns:w15="http://schemas.microsoft.com/office/word/2012/wordml" xmlns:wpg="http://schemas.microsoft.com/office/word/2010/wordprocessingGroup" xmlns:wpi="http://schemas.microsoft.com/office/word/2010/wordprocessingInk" xmlns:wne="http://schemas.microsoft.com/office/word/2006/wordml" xmlns:wps="http://schemas.microsoft.com/office/word/2010/wordprocessingShape" mc:Ignorable="w14 w15 wp14">
   <w:footnote w:type="separator" w:id="-1">
     <w:p>
       <w:pPr>
@@ -9534,7 +9519,7 @@
 </file>
 
 <file path=word/numbering.xml><?xml version="1.0" encoding="utf-8"?>
-<w:numbering xmlns:wpc="http://schemas.microsoft.com/office/word/2010/wordprocessingCanvas" xmlns:mo="http://schemas.microsoft.com/office/mac/office/2008/main" xmlns:mc="http://schemas.openxmlformats.org/markup-compatibility/2006" xmlns:mv="urn:schemas-microsoft-com:mac:vml" xmlns:o="urn:schemas-microsoft-com:office:office" xmlns:r="http://schemas.openxmlformats.org/officeDocument/2006/relationships" xmlns:m="http://schemas.openxmlformats.org/officeDocument/2006/math" xmlns:v="urn:schemas-microsoft-com:vml" xmlns:wp14="http://schemas.microsoft.com/office/word/2010/wordprocessingDrawing" xmlns:wp="http://schemas.openxmlformats.org/drawingml/2006/wordprocessingDrawing" xmlns:w10="urn:schemas-microsoft-com:office:word" xmlns:w="http://schemas.openxmlformats.org/wordprocessingml/2006/main" xmlns:w14="http://schemas.microsoft.com/office/word/2010/wordml" xmlns:wpg="http://schemas.microsoft.com/office/word/2010/wordprocessingGroup" xmlns:wpi="http://schemas.microsoft.com/office/word/2010/wordprocessingInk" xmlns:wne="http://schemas.microsoft.com/office/word/2006/wordml" xmlns:wps="http://schemas.microsoft.com/office/word/2010/wordprocessingShape" mc:Ignorable="w14 wp14">
+<w:numbering xmlns:wpc="http://schemas.microsoft.com/office/word/2010/wordprocessingCanvas" xmlns:mc="http://schemas.openxmlformats.org/markup-compatibility/2006" xmlns:o="urn:schemas-microsoft-com:office:office" xmlns:r="http://schemas.openxmlformats.org/officeDocument/2006/relationships" xmlns:m="http://schemas.openxmlformats.org/officeDocument/2006/math" xmlns:v="urn:schemas-microsoft-com:vml" xmlns:wp14="http://schemas.microsoft.com/office/word/2010/wordprocessingDrawing" xmlns:wp="http://schemas.openxmlformats.org/drawingml/2006/wordprocessingDrawing" xmlns:w10="urn:schemas-microsoft-com:office:word" xmlns:w="http://schemas.openxmlformats.org/wordprocessingml/2006/main" xmlns:w14="http://schemas.microsoft.com/office/word/2010/wordml" xmlns:w15="http://schemas.microsoft.com/office/word/2012/wordml" xmlns:wpg="http://schemas.microsoft.com/office/word/2010/wordprocessingGroup" xmlns:wpi="http://schemas.microsoft.com/office/word/2010/wordprocessingInk" xmlns:wne="http://schemas.microsoft.com/office/word/2006/wordml" xmlns:wps="http://schemas.microsoft.com/office/word/2010/wordprocessingShape" mc:Ignorable="w14 w15 wp14">
   <w:abstractNum w:abstractNumId="0">
     <w:nsid w:val="001E1CCD"/>
     <w:multiLevelType w:val="hybridMultilevel"/>
@@ -12604,7 +12589,7 @@
 </file>
 
 <file path=word/styles.xml><?xml version="1.0" encoding="utf-8"?>
-<w:styles xmlns:mc="http://schemas.openxmlformats.org/markup-compatibility/2006" xmlns:r="http://schemas.openxmlformats.org/officeDocument/2006/relationships" xmlns:w="http://schemas.openxmlformats.org/wordprocessingml/2006/main" xmlns:w14="http://schemas.microsoft.com/office/word/2010/wordml" mc:Ignorable="w14">
+<w:styles xmlns:mc="http://schemas.openxmlformats.org/markup-compatibility/2006" xmlns:r="http://schemas.openxmlformats.org/officeDocument/2006/relationships" xmlns:w="http://schemas.openxmlformats.org/wordprocessingml/2006/main" xmlns:w14="http://schemas.microsoft.com/office/word/2010/wordml" xmlns:w15="http://schemas.microsoft.com/office/word/2012/wordml" mc:Ignorable="w14 w15">
   <w:docDefaults>
     <w:rPrDefault>
       <w:rPr>
@@ -12620,144 +12605,369 @@
       </w:pPr>
     </w:pPrDefault>
   </w:docDefaults>
-  <w:latentStyles w:defLockedState="0" w:defUIPriority="99" w:defSemiHidden="1" w:defUnhideWhenUsed="1" w:defQFormat="0" w:count="276">
-    <w:lsdException w:name="Normal" w:semiHidden="0" w:uiPriority="0" w:unhideWhenUsed="0" w:qFormat="1"/>
-    <w:lsdException w:name="heading 1" w:semiHidden="0" w:uiPriority="9" w:unhideWhenUsed="0" w:qFormat="1"/>
-    <w:lsdException w:name="heading 2" w:uiPriority="9" w:qFormat="1"/>
-    <w:lsdException w:name="heading 3" w:uiPriority="9" w:qFormat="1"/>
-    <w:lsdException w:name="heading 4" w:uiPriority="9" w:qFormat="1"/>
-    <w:lsdException w:name="heading 5" w:uiPriority="9" w:qFormat="1"/>
-    <w:lsdException w:name="heading 6" w:uiPriority="9" w:qFormat="1"/>
-    <w:lsdException w:name="heading 7" w:uiPriority="9" w:qFormat="1"/>
-    <w:lsdException w:name="heading 8" w:uiPriority="9" w:qFormat="1"/>
-    <w:lsdException w:name="heading 9" w:uiPriority="9" w:qFormat="1"/>
-    <w:lsdException w:name="toc 1" w:uiPriority="39"/>
-    <w:lsdException w:name="toc 2" w:uiPriority="39"/>
-    <w:lsdException w:name="toc 3" w:uiPriority="39"/>
-    <w:lsdException w:name="toc 4" w:uiPriority="39"/>
-    <w:lsdException w:name="toc 5" w:uiPriority="39"/>
-    <w:lsdException w:name="toc 6" w:uiPriority="39"/>
-    <w:lsdException w:name="toc 7" w:uiPriority="39"/>
-    <w:lsdException w:name="toc 8" w:uiPriority="39"/>
-    <w:lsdException w:name="toc 9" w:uiPriority="39"/>
-    <w:lsdException w:name="caption" w:uiPriority="35" w:qFormat="1"/>
-    <w:lsdException w:name="Title" w:semiHidden="0" w:uiPriority="10" w:unhideWhenUsed="0" w:qFormat="1"/>
-    <w:lsdException w:name="Default Paragraph Font" w:uiPriority="1"/>
-    <w:lsdException w:name="Subtitle" w:semiHidden="0" w:uiPriority="11" w:unhideWhenUsed="0" w:qFormat="1"/>
-    <w:lsdException w:name="Strong" w:semiHidden="0" w:uiPriority="22" w:unhideWhenUsed="0" w:qFormat="1"/>
-    <w:lsdException w:name="Emphasis" w:semiHidden="0" w:uiPriority="20" w:unhideWhenUsed="0" w:qFormat="1"/>
-    <w:lsdException w:name="Table Grid" w:semiHidden="0" w:uiPriority="59" w:unhideWhenUsed="0"/>
-    <w:lsdException w:name="Placeholder Text" w:unhideWhenUsed="0"/>
-    <w:lsdException w:name="No Spacing" w:semiHidden="0" w:uiPriority="1" w:unhideWhenUsed="0" w:qFormat="1"/>
-    <w:lsdException w:name="Light Shading" w:semiHidden="0" w:uiPriority="60" w:unhideWhenUsed="0"/>
-    <w:lsdException w:name="Light List" w:semiHidden="0" w:uiPriority="61" w:unhideWhenUsed="0"/>
-    <w:lsdException w:name="Light Grid" w:semiHidden="0" w:uiPriority="62" w:unhideWhenUsed="0"/>
-    <w:lsdException w:name="Medium Shading 1" w:semiHidden="0" w:uiPriority="63" w:unhideWhenUsed="0"/>
-    <w:lsdException w:name="Medium Shading 2" w:semiHidden="0" w:uiPriority="64" w:unhideWhenUsed="0"/>
-    <w:lsdException w:name="Medium List 1" w:semiHidden="0" w:uiPriority="65" w:unhideWhenUsed="0"/>
-    <w:lsdException w:name="Medium List 2" w:semiHidden="0" w:uiPriority="66" w:unhideWhenUsed="0"/>
-    <w:lsdException w:name="Medium Grid 1" w:semiHidden="0" w:uiPriority="67" w:unhideWhenUsed="0"/>
-    <w:lsdException w:name="Medium Grid 2" w:semiHidden="0" w:uiPriority="68" w:unhideWhenUsed="0"/>
-    <w:lsdException w:name="Medium Grid 3" w:semiHidden="0" w:uiPriority="69" w:unhideWhenUsed="0"/>
-    <w:lsdException w:name="Dark List" w:semiHidden="0" w:uiPriority="70" w:unhideWhenUsed="0"/>
-    <w:lsdException w:name="Colorful Shading" w:semiHidden="0" w:uiPriority="71" w:unhideWhenUsed="0"/>
-    <w:lsdException w:name="Colorful List" w:semiHidden="0" w:uiPriority="72" w:unhideWhenUsed="0"/>
-    <w:lsdException w:name="Colorful Grid" w:semiHidden="0" w:uiPriority="73" w:unhideWhenUsed="0"/>
-    <w:lsdException w:name="Light Shading Accent 1" w:semiHidden="0" w:uiPriority="60" w:unhideWhenUsed="0"/>
-    <w:lsdException w:name="Light List Accent 1" w:semiHidden="0" w:uiPriority="61" w:unhideWhenUsed="0"/>
-    <w:lsdException w:name="Light Grid Accent 1" w:semiHidden="0" w:uiPriority="62" w:unhideWhenUsed="0"/>
-    <w:lsdException w:name="Medium Shading 1 Accent 1" w:semiHidden="0" w:uiPriority="63" w:unhideWhenUsed="0"/>
-    <w:lsdException w:name="Medium Shading 2 Accent 1" w:semiHidden="0" w:uiPriority="64" w:unhideWhenUsed="0"/>
-    <w:lsdException w:name="Medium List 1 Accent 1" w:semiHidden="0" w:uiPriority="65" w:unhideWhenUsed="0"/>
-    <w:lsdException w:name="Revision" w:unhideWhenUsed="0"/>
-    <w:lsdException w:name="List Paragraph" w:semiHidden="0" w:uiPriority="34" w:unhideWhenUsed="0" w:qFormat="1"/>
-    <w:lsdException w:name="Quote" w:semiHidden="0" w:uiPriority="29" w:unhideWhenUsed="0" w:qFormat="1"/>
-    <w:lsdException w:name="Intense Quote" w:semiHidden="0" w:uiPriority="30" w:unhideWhenUsed="0" w:qFormat="1"/>
-    <w:lsdException w:name="Medium List 2 Accent 1" w:semiHidden="0" w:uiPriority="66" w:unhideWhenUsed="0"/>
-    <w:lsdException w:name="Medium Grid 1 Accent 1" w:semiHidden="0" w:uiPriority="67" w:unhideWhenUsed="0"/>
-    <w:lsdException w:name="Medium Grid 2 Accent 1" w:semiHidden="0" w:uiPriority="68" w:unhideWhenUsed="0"/>
-    <w:lsdException w:name="Medium Grid 3 Accent 1" w:semiHidden="0" w:uiPriority="69" w:unhideWhenUsed="0"/>
-    <w:lsdException w:name="Dark List Accent 1" w:semiHidden="0" w:uiPriority="70" w:unhideWhenUsed="0"/>
-    <w:lsdException w:name="Colorful Shading Accent 1" w:semiHidden="0" w:uiPriority="71" w:unhideWhenUsed="0"/>
-    <w:lsdException w:name="Colorful List Accent 1" w:semiHidden="0" w:uiPriority="72" w:unhideWhenUsed="0"/>
-    <w:lsdException w:name="Colorful Grid Accent 1" w:semiHidden="0" w:uiPriority="73" w:unhideWhenUsed="0"/>
-    <w:lsdException w:name="Light Shading Accent 2" w:semiHidden="0" w:uiPriority="60" w:unhideWhenUsed="0"/>
-    <w:lsdException w:name="Light List Accent 2" w:semiHidden="0" w:uiPriority="61" w:unhideWhenUsed="0"/>
-    <w:lsdException w:name="Light Grid Accent 2" w:semiHidden="0" w:uiPriority="62" w:unhideWhenUsed="0"/>
-    <w:lsdException w:name="Medium Shading 1 Accent 2" w:semiHidden="0" w:uiPriority="63" w:unhideWhenUsed="0"/>
-    <w:lsdException w:name="Medium Shading 2 Accent 2" w:semiHidden="0" w:uiPriority="64" w:unhideWhenUsed="0"/>
-    <w:lsdException w:name="Medium List 1 Accent 2" w:semiHidden="0" w:uiPriority="65" w:unhideWhenUsed="0"/>
-    <w:lsdException w:name="Medium List 2 Accent 2" w:semiHidden="0" w:uiPriority="66" w:unhideWhenUsed="0"/>
-    <w:lsdException w:name="Medium Grid 1 Accent 2" w:semiHidden="0" w:uiPriority="67" w:unhideWhenUsed="0"/>
-    <w:lsdException w:name="Medium Grid 2 Accent 2" w:semiHidden="0" w:uiPriority="68" w:unhideWhenUsed="0"/>
-    <w:lsdException w:name="Medium Grid 3 Accent 2" w:semiHidden="0" w:uiPriority="69" w:unhideWhenUsed="0"/>
-    <w:lsdException w:name="Dark List Accent 2" w:semiHidden="0" w:uiPriority="70" w:unhideWhenUsed="0"/>
-    <w:lsdException w:name="Colorful Shading Accent 2" w:semiHidden="0" w:uiPriority="71" w:unhideWhenUsed="0"/>
-    <w:lsdException w:name="Colorful List Accent 2" w:semiHidden="0" w:uiPriority="72" w:unhideWhenUsed="0"/>
-    <w:lsdException w:name="Colorful Grid Accent 2" w:semiHidden="0" w:uiPriority="73" w:unhideWhenUsed="0"/>
-    <w:lsdException w:name="Light Shading Accent 3" w:semiHidden="0" w:uiPriority="60" w:unhideWhenUsed="0"/>
-    <w:lsdException w:name="Light List Accent 3" w:semiHidden="0" w:uiPriority="61" w:unhideWhenUsed="0"/>
-    <w:lsdException w:name="Light Grid Accent 3" w:semiHidden="0" w:uiPriority="62" w:unhideWhenUsed="0"/>
-    <w:lsdException w:name="Medium Shading 1 Accent 3" w:semiHidden="0" w:uiPriority="63" w:unhideWhenUsed="0"/>
-    <w:lsdException w:name="Medium Shading 2 Accent 3" w:semiHidden="0" w:uiPriority="64" w:unhideWhenUsed="0"/>
-    <w:lsdException w:name="Medium List 1 Accent 3" w:semiHidden="0" w:uiPriority="65" w:unhideWhenUsed="0"/>
-    <w:lsdException w:name="Medium List 2 Accent 3" w:semiHidden="0" w:uiPriority="66" w:unhideWhenUsed="0"/>
-    <w:lsdException w:name="Medium Grid 1 Accent 3" w:semiHidden="0" w:uiPriority="67" w:unhideWhenUsed="0"/>
-    <w:lsdException w:name="Medium Grid 2 Accent 3" w:semiHidden="0" w:uiPriority="68" w:unhideWhenUsed="0"/>
-    <w:lsdException w:name="Medium Grid 3 Accent 3" w:semiHidden="0" w:uiPriority="69" w:unhideWhenUsed="0"/>
-    <w:lsdException w:name="Dark List Accent 3" w:semiHidden="0" w:uiPriority="70" w:unhideWhenUsed="0"/>
-    <w:lsdException w:name="Colorful Shading Accent 3" w:semiHidden="0" w:uiPriority="71" w:unhideWhenUsed="0"/>
-    <w:lsdException w:name="Colorful List Accent 3" w:semiHidden="0" w:uiPriority="72" w:unhideWhenUsed="0"/>
-    <w:lsdException w:name="Colorful Grid Accent 3" w:semiHidden="0" w:uiPriority="73" w:unhideWhenUsed="0"/>
-    <w:lsdException w:name="Light Shading Accent 4" w:semiHidden="0" w:uiPriority="60" w:unhideWhenUsed="0"/>
-    <w:lsdException w:name="Light List Accent 4" w:semiHidden="0" w:uiPriority="61" w:unhideWhenUsed="0"/>
-    <w:lsdException w:name="Light Grid Accent 4" w:semiHidden="0" w:uiPriority="62" w:unhideWhenUsed="0"/>
-    <w:lsdException w:name="Medium Shading 1 Accent 4" w:semiHidden="0" w:uiPriority="63" w:unhideWhenUsed="0"/>
-    <w:lsdException w:name="Medium Shading 2 Accent 4" w:semiHidden="0" w:uiPriority="64" w:unhideWhenUsed="0"/>
-    <w:lsdException w:name="Medium List 1 Accent 4" w:semiHidden="0" w:uiPriority="65" w:unhideWhenUsed="0"/>
-    <w:lsdException w:name="Medium List 2 Accent 4" w:semiHidden="0" w:uiPriority="66" w:unhideWhenUsed="0"/>
-    <w:lsdException w:name="Medium Grid 1 Accent 4" w:semiHidden="0" w:uiPriority="67" w:unhideWhenUsed="0"/>
-    <w:lsdException w:name="Medium Grid 2 Accent 4" w:semiHidden="0" w:uiPriority="68" w:unhideWhenUsed="0"/>
-    <w:lsdException w:name="Medium Grid 3 Accent 4" w:semiHidden="0" w:uiPriority="69" w:unhideWhenUsed="0"/>
-    <w:lsdException w:name="Dark List Accent 4" w:semiHidden="0" w:uiPriority="70" w:unhideWhenUsed="0"/>
-    <w:lsdException w:name="Colorful Shading Accent 4" w:semiHidden="0" w:uiPriority="71" w:unhideWhenUsed="0"/>
-    <w:lsdException w:name="Colorful List Accent 4" w:semiHidden="0" w:uiPriority="72" w:unhideWhenUsed="0"/>
-    <w:lsdException w:name="Colorful Grid Accent 4" w:semiHidden="0" w:uiPriority="73" w:unhideWhenUsed="0"/>
-    <w:lsdException w:name="Light Shading Accent 5" w:semiHidden="0" w:uiPriority="60" w:unhideWhenUsed="0"/>
-    <w:lsdException w:name="Light List Accent 5" w:semiHidden="0" w:uiPriority="61" w:unhideWhenUsed="0"/>
-    <w:lsdException w:name="Light Grid Accent 5" w:semiHidden="0" w:uiPriority="62" w:unhideWhenUsed="0"/>
-    <w:lsdException w:name="Medium Shading 1 Accent 5" w:semiHidden="0" w:uiPriority="63" w:unhideWhenUsed="0"/>
-    <w:lsdException w:name="Medium Shading 2 Accent 5" w:semiHidden="0" w:uiPriority="64" w:unhideWhenUsed="0"/>
-    <w:lsdException w:name="Medium List 1 Accent 5" w:semiHidden="0" w:uiPriority="65" w:unhideWhenUsed="0"/>
-    <w:lsdException w:name="Medium List 2 Accent 5" w:semiHidden="0" w:uiPriority="66" w:unhideWhenUsed="0"/>
-    <w:lsdException w:name="Medium Grid 1 Accent 5" w:semiHidden="0" w:uiPriority="67" w:unhideWhenUsed="0"/>
-    <w:lsdException w:name="Medium Grid 2 Accent 5" w:semiHidden="0" w:uiPriority="68" w:unhideWhenUsed="0"/>
-    <w:lsdException w:name="Medium Grid 3 Accent 5" w:semiHidden="0" w:uiPriority="69" w:unhideWhenUsed="0"/>
-    <w:lsdException w:name="Dark List Accent 5" w:semiHidden="0" w:uiPriority="70" w:unhideWhenUsed="0"/>
-    <w:lsdException w:name="Colorful Shading Accent 5" w:semiHidden="0" w:uiPriority="71" w:unhideWhenUsed="0"/>
-    <w:lsdException w:name="Colorful List Accent 5" w:semiHidden="0" w:uiPriority="72" w:unhideWhenUsed="0"/>
-    <w:lsdException w:name="Colorful Grid Accent 5" w:semiHidden="0" w:uiPriority="73" w:unhideWhenUsed="0"/>
-    <w:lsdException w:name="Light Shading Accent 6" w:semiHidden="0" w:uiPriority="60" w:unhideWhenUsed="0"/>
-    <w:lsdException w:name="Light List Accent 6" w:semiHidden="0" w:uiPriority="61" w:unhideWhenUsed="0"/>
-    <w:lsdException w:name="Light Grid Accent 6" w:semiHidden="0" w:uiPriority="62" w:unhideWhenUsed="0"/>
-    <w:lsdException w:name="Medium Shading 1 Accent 6" w:semiHidden="0" w:uiPriority="63" w:unhideWhenUsed="0"/>
-    <w:lsdException w:name="Medium Shading 2 Accent 6" w:semiHidden="0" w:uiPriority="64" w:unhideWhenUsed="0"/>
-    <w:lsdException w:name="Medium List 1 Accent 6" w:semiHidden="0" w:uiPriority="65" w:unhideWhenUsed="0"/>
-    <w:lsdException w:name="Medium List 2 Accent 6" w:semiHidden="0" w:uiPriority="66" w:unhideWhenUsed="0"/>
-    <w:lsdException w:name="Medium Grid 1 Accent 6" w:semiHidden="0" w:uiPriority="67" w:unhideWhenUsed="0"/>
-    <w:lsdException w:name="Medium Grid 2 Accent 6" w:semiHidden="0" w:uiPriority="68" w:unhideWhenUsed="0"/>
-    <w:lsdException w:name="Medium Grid 3 Accent 6" w:semiHidden="0" w:uiPriority="69" w:unhideWhenUsed="0"/>
-    <w:lsdException w:name="Dark List Accent 6" w:semiHidden="0" w:uiPriority="70" w:unhideWhenUsed="0"/>
-    <w:lsdException w:name="Colorful Shading Accent 6" w:semiHidden="0" w:uiPriority="71" w:unhideWhenUsed="0"/>
-    <w:lsdException w:name="Colorful List Accent 6" w:semiHidden="0" w:uiPriority="72" w:unhideWhenUsed="0"/>
-    <w:lsdException w:name="Colorful Grid Accent 6" w:semiHidden="0" w:uiPriority="73" w:unhideWhenUsed="0"/>
-    <w:lsdException w:name="Subtle Emphasis" w:semiHidden="0" w:uiPriority="19" w:unhideWhenUsed="0" w:qFormat="1"/>
-    <w:lsdException w:name="Intense Emphasis" w:semiHidden="0" w:uiPriority="21" w:unhideWhenUsed="0" w:qFormat="1"/>
-    <w:lsdException w:name="Subtle Reference" w:semiHidden="0" w:uiPriority="31" w:unhideWhenUsed="0" w:qFormat="1"/>
-    <w:lsdException w:name="Intense Reference" w:semiHidden="0" w:uiPriority="32" w:unhideWhenUsed="0" w:qFormat="1"/>
-    <w:lsdException w:name="Book Title" w:semiHidden="0" w:uiPriority="33" w:unhideWhenUsed="0" w:qFormat="1"/>
-    <w:lsdException w:name="Bibliography" w:uiPriority="37"/>
-    <w:lsdException w:name="TOC Heading" w:uiPriority="39" w:qFormat="1"/>
+  <w:latentStyles w:defLockedState="0" w:defUIPriority="99" w:defSemiHidden="0" w:defUnhideWhenUsed="0" w:defQFormat="0" w:count="371">
+    <w:lsdException w:name="Normal" w:uiPriority="0" w:qFormat="1"/>
+    <w:lsdException w:name="heading 1" w:uiPriority="9" w:qFormat="1"/>
+    <w:lsdException w:name="heading 2" w:semiHidden="1" w:uiPriority="9" w:unhideWhenUsed="1" w:qFormat="1"/>
+    <w:lsdException w:name="heading 3" w:semiHidden="1" w:uiPriority="9" w:unhideWhenUsed="1" w:qFormat="1"/>
+    <w:lsdException w:name="heading 4" w:semiHidden="1" w:uiPriority="9" w:unhideWhenUsed="1" w:qFormat="1"/>
+    <w:lsdException w:name="heading 5" w:semiHidden="1" w:uiPriority="9" w:unhideWhenUsed="1" w:qFormat="1"/>
+    <w:lsdException w:name="heading 6" w:semiHidden="1" w:uiPriority="9" w:unhideWhenUsed="1" w:qFormat="1"/>
+    <w:lsdException w:name="heading 7" w:semiHidden="1" w:uiPriority="9" w:unhideWhenUsed="1" w:qFormat="1"/>
+    <w:lsdException w:name="heading 8" w:semiHidden="1" w:uiPriority="9" w:unhideWhenUsed="1" w:qFormat="1"/>
+    <w:lsdException w:name="heading 9" w:semiHidden="1" w:uiPriority="9" w:unhideWhenUsed="1" w:qFormat="1"/>
+    <w:lsdException w:name="index 1" w:semiHidden="1" w:unhideWhenUsed="1"/>
+    <w:lsdException w:name="index 2" w:semiHidden="1" w:unhideWhenUsed="1"/>
+    <w:lsdException w:name="index 3" w:semiHidden="1" w:unhideWhenUsed="1"/>
+    <w:lsdException w:name="index 4" w:semiHidden="1" w:unhideWhenUsed="1"/>
+    <w:lsdException w:name="index 5" w:semiHidden="1" w:unhideWhenUsed="1"/>
+    <w:lsdException w:name="index 6" w:semiHidden="1" w:unhideWhenUsed="1"/>
+    <w:lsdException w:name="index 7" w:semiHidden="1" w:unhideWhenUsed="1"/>
+    <w:lsdException w:name="index 8" w:semiHidden="1" w:unhideWhenUsed="1"/>
+    <w:lsdException w:name="index 9" w:semiHidden="1" w:unhideWhenUsed="1"/>
+    <w:lsdException w:name="toc 1" w:semiHidden="1" w:uiPriority="39" w:unhideWhenUsed="1"/>
+    <w:lsdException w:name="toc 2" w:semiHidden="1" w:uiPriority="39" w:unhideWhenUsed="1"/>
+    <w:lsdException w:name="toc 3" w:semiHidden="1" w:uiPriority="39" w:unhideWhenUsed="1"/>
+    <w:lsdException w:name="toc 4" w:semiHidden="1" w:uiPriority="39" w:unhideWhenUsed="1"/>
+    <w:lsdException w:name="toc 5" w:semiHidden="1" w:uiPriority="39" w:unhideWhenUsed="1"/>
+    <w:lsdException w:name="toc 6" w:semiHidden="1" w:uiPriority="39" w:unhideWhenUsed="1"/>
+    <w:lsdException w:name="toc 7" w:semiHidden="1" w:uiPriority="39" w:unhideWhenUsed="1"/>
+    <w:lsdException w:name="toc 8" w:semiHidden="1" w:uiPriority="39" w:unhideWhenUsed="1"/>
+    <w:lsdException w:name="toc 9" w:semiHidden="1" w:uiPriority="39" w:unhideWhenUsed="1"/>
+    <w:lsdException w:name="Normal Indent" w:semiHidden="1" w:unhideWhenUsed="1"/>
+    <w:lsdException w:name="footnote text" w:semiHidden="1" w:unhideWhenUsed="1"/>
+    <w:lsdException w:name="annotation text" w:semiHidden="1" w:unhideWhenUsed="1"/>
+    <w:lsdException w:name="header" w:semiHidden="1" w:unhideWhenUsed="1"/>
+    <w:lsdException w:name="footer" w:semiHidden="1" w:unhideWhenUsed="1"/>
+    <w:lsdException w:name="index heading" w:semiHidden="1" w:unhideWhenUsed="1"/>
+    <w:lsdException w:name="caption" w:semiHidden="1" w:uiPriority="35" w:unhideWhenUsed="1" w:qFormat="1"/>
+    <w:lsdException w:name="table of figures" w:semiHidden="1" w:unhideWhenUsed="1"/>
+    <w:lsdException w:name="envelope address" w:semiHidden="1" w:unhideWhenUsed="1"/>
+    <w:lsdException w:name="envelope return" w:semiHidden="1" w:unhideWhenUsed="1"/>
+    <w:lsdException w:name="footnote reference" w:semiHidden="1" w:unhideWhenUsed="1"/>
+    <w:lsdException w:name="annotation reference" w:semiHidden="1" w:unhideWhenUsed="1"/>
+    <w:lsdException w:name="line number" w:semiHidden="1" w:unhideWhenUsed="1"/>
+    <w:lsdException w:name="page number" w:semiHidden="1" w:unhideWhenUsed="1"/>
+    <w:lsdException w:name="endnote reference" w:semiHidden="1" w:unhideWhenUsed="1"/>
+    <w:lsdException w:name="endnote text" w:semiHidden="1" w:unhideWhenUsed="1"/>
+    <w:lsdException w:name="table of authorities" w:semiHidden="1" w:unhideWhenUsed="1"/>
+    <w:lsdException w:name="macro" w:semiHidden="1" w:unhideWhenUsed="1"/>
+    <w:lsdException w:name="toa heading" w:semiHidden="1" w:unhideWhenUsed="1"/>
+    <w:lsdException w:name="List" w:semiHidden="1" w:unhideWhenUsed="1"/>
+    <w:lsdException w:name="List Bullet" w:semiHidden="1" w:unhideWhenUsed="1"/>
+    <w:lsdException w:name="List Number" w:semiHidden="1" w:unhideWhenUsed="1"/>
+    <w:lsdException w:name="List 2" w:semiHidden="1" w:unhideWhenUsed="1"/>
+    <w:lsdException w:name="List 3" w:semiHidden="1" w:unhideWhenUsed="1"/>
+    <w:lsdException w:name="List 4" w:semiHidden="1" w:unhideWhenUsed="1"/>
+    <w:lsdException w:name="List 5" w:semiHidden="1" w:unhideWhenUsed="1"/>
+    <w:lsdException w:name="List Bullet 2" w:semiHidden="1" w:unhideWhenUsed="1"/>
+    <w:lsdException w:name="List Bullet 3" w:semiHidden="1" w:unhideWhenUsed="1"/>
+    <w:lsdException w:name="List Bullet 4" w:semiHidden="1" w:unhideWhenUsed="1"/>
+    <w:lsdException w:name="List Bullet 5" w:semiHidden="1" w:unhideWhenUsed="1"/>
+    <w:lsdException w:name="List Number 2" w:semiHidden="1" w:unhideWhenUsed="1"/>
+    <w:lsdException w:name="List Number 3" w:semiHidden="1" w:unhideWhenUsed="1"/>
+    <w:lsdException w:name="List Number 4" w:semiHidden="1" w:unhideWhenUsed="1"/>
+    <w:lsdException w:name="List Number 5" w:semiHidden="1" w:unhideWhenUsed="1"/>
+    <w:lsdException w:name="Title" w:uiPriority="10" w:qFormat="1"/>
+    <w:lsdException w:name="Closing" w:semiHidden="1" w:unhideWhenUsed="1"/>
+    <w:lsdException w:name="Signature" w:semiHidden="1" w:unhideWhenUsed="1"/>
+    <w:lsdException w:name="Default Paragraph Font" w:semiHidden="1" w:uiPriority="1" w:unhideWhenUsed="1"/>
+    <w:lsdException w:name="Body Text" w:semiHidden="1" w:unhideWhenUsed="1"/>
+    <w:lsdException w:name="Body Text Indent" w:semiHidden="1" w:unhideWhenUsed="1"/>
+    <w:lsdException w:name="List Continue" w:semiHidden="1" w:unhideWhenUsed="1"/>
+    <w:lsdException w:name="List Continue 2" w:semiHidden="1" w:unhideWhenUsed="1"/>
+    <w:lsdException w:name="List Continue 3" w:semiHidden="1" w:unhideWhenUsed="1"/>
+    <w:lsdException w:name="List Continue 4" w:semiHidden="1" w:unhideWhenUsed="1"/>
+    <w:lsdException w:name="List Continue 5" w:semiHidden="1" w:unhideWhenUsed="1"/>
+    <w:lsdException w:name="Message Header" w:semiHidden="1" w:unhideWhenUsed="1"/>
+    <w:lsdException w:name="Subtitle" w:uiPriority="11" w:qFormat="1"/>
+    <w:lsdException w:name="Salutation" w:semiHidden="1" w:unhideWhenUsed="1"/>
+    <w:lsdException w:name="Date" w:semiHidden="1" w:unhideWhenUsed="1"/>
+    <w:lsdException w:name="Body Text First Indent" w:semiHidden="1" w:unhideWhenUsed="1"/>
+    <w:lsdException w:name="Body Text First Indent 2" w:semiHidden="1" w:unhideWhenUsed="1"/>
+    <w:lsdException w:name="Note Heading" w:semiHidden="1" w:unhideWhenUsed="1"/>
+    <w:lsdException w:name="Body Text 2" w:semiHidden="1" w:unhideWhenUsed="1"/>
+    <w:lsdException w:name="Body Text 3" w:semiHidden="1" w:unhideWhenUsed="1"/>
+    <w:lsdException w:name="Body Text Indent 2" w:semiHidden="1" w:unhideWhenUsed="1"/>
+    <w:lsdException w:name="Body Text Indent 3" w:semiHidden="1" w:unhideWhenUsed="1"/>
+    <w:lsdException w:name="Block Text" w:semiHidden="1" w:unhideWhenUsed="1"/>
+    <w:lsdException w:name="Hyperlink" w:semiHidden="1" w:unhideWhenUsed="1"/>
+    <w:lsdException w:name="FollowedHyperlink" w:semiHidden="1" w:unhideWhenUsed="1"/>
+    <w:lsdException w:name="Strong" w:uiPriority="22" w:qFormat="1"/>
+    <w:lsdException w:name="Emphasis" w:uiPriority="20" w:qFormat="1"/>
+    <w:lsdException w:name="Document Map" w:semiHidden="1" w:unhideWhenUsed="1"/>
+    <w:lsdException w:name="Plain Text" w:semiHidden="1" w:unhideWhenUsed="1"/>
+    <w:lsdException w:name="E-mail Signature" w:semiHidden="1" w:unhideWhenUsed="1"/>
+    <w:lsdException w:name="HTML Top of Form" w:semiHidden="1" w:unhideWhenUsed="1"/>
+    <w:lsdException w:name="HTML Bottom of Form" w:semiHidden="1" w:unhideWhenUsed="1"/>
+    <w:lsdException w:name="Normal (Web)" w:semiHidden="1" w:unhideWhenUsed="1"/>
+    <w:lsdException w:name="HTML Acronym" w:semiHidden="1" w:unhideWhenUsed="1"/>
+    <w:lsdException w:name="HTML Address" w:semiHidden="1" w:unhideWhenUsed="1"/>
+    <w:lsdException w:name="HTML Cite" w:semiHidden="1" w:unhideWhenUsed="1"/>
+    <w:lsdException w:name="HTML Code" w:semiHidden="1" w:unhideWhenUsed="1"/>
+    <w:lsdException w:name="HTML Definition" w:semiHidden="1" w:unhideWhenUsed="1"/>
+    <w:lsdException w:name="HTML Keyboard" w:semiHidden="1" w:unhideWhenUsed="1"/>
+    <w:lsdException w:name="HTML Preformatted" w:semiHidden="1" w:unhideWhenUsed="1"/>
+    <w:lsdException w:name="HTML Sample" w:semiHidden="1" w:unhideWhenUsed="1"/>
+    <w:lsdException w:name="HTML Typewriter" w:semiHidden="1" w:unhideWhenUsed="1"/>
+    <w:lsdException w:name="HTML Variable" w:semiHidden="1" w:unhideWhenUsed="1"/>
+    <w:lsdException w:name="Normal Table" w:semiHidden="1" w:unhideWhenUsed="1"/>
+    <w:lsdException w:name="annotation subject" w:semiHidden="1" w:unhideWhenUsed="1"/>
+    <w:lsdException w:name="No List" w:semiHidden="1" w:unhideWhenUsed="1"/>
+    <w:lsdException w:name="Outline List 1" w:semiHidden="1" w:unhideWhenUsed="1"/>
+    <w:lsdException w:name="Outline List 2" w:semiHidden="1" w:unhideWhenUsed="1"/>
+    <w:lsdException w:name="Outline List 3" w:semiHidden="1" w:unhideWhenUsed="1"/>
+    <w:lsdException w:name="Table Simple 1" w:semiHidden="1" w:unhideWhenUsed="1"/>
+    <w:lsdException w:name="Table Simple 2" w:semiHidden="1" w:unhideWhenUsed="1"/>
+    <w:lsdException w:name="Table Simple 3" w:semiHidden="1" w:unhideWhenUsed="1"/>
+    <w:lsdException w:name="Table Classic 1" w:semiHidden="1" w:unhideWhenUsed="1"/>
+    <w:lsdException w:name="Table Classic 2" w:semiHidden="1" w:unhideWhenUsed="1"/>
+    <w:lsdException w:name="Table Classic 3" w:semiHidden="1" w:unhideWhenUsed="1"/>
+    <w:lsdException w:name="Table Classic 4" w:semiHidden="1" w:unhideWhenUsed="1"/>
+    <w:lsdException w:name="Table Colorful 1" w:semiHidden="1" w:unhideWhenUsed="1"/>
+    <w:lsdException w:name="Table Colorful 2" w:semiHidden="1" w:unhideWhenUsed="1"/>
+    <w:lsdException w:name="Table Colorful 3" w:semiHidden="1" w:unhideWhenUsed="1"/>
+    <w:lsdException w:name="Table Columns 1" w:semiHidden="1" w:unhideWhenUsed="1"/>
+    <w:lsdException w:name="Table Columns 2" w:semiHidden="1" w:unhideWhenUsed="1"/>
+    <w:lsdException w:name="Table Columns 3" w:semiHidden="1" w:unhideWhenUsed="1"/>
+    <w:lsdException w:name="Table Columns 4" w:semiHidden="1" w:unhideWhenUsed="1"/>
+    <w:lsdException w:name="Table Columns 5" w:semiHidden="1" w:unhideWhenUsed="1"/>
+    <w:lsdException w:name="Table Grid 1" w:semiHidden="1" w:unhideWhenUsed="1"/>
+    <w:lsdException w:name="Table Grid 2" w:semiHidden="1" w:unhideWhenUsed="1"/>
+    <w:lsdException w:name="Table Grid 3" w:semiHidden="1" w:unhideWhenUsed="1"/>
+    <w:lsdException w:name="Table Grid 4" w:semiHidden="1" w:unhideWhenUsed="1"/>
+    <w:lsdException w:name="Table Grid 5" w:semiHidden="1" w:unhideWhenUsed="1"/>
+    <w:lsdException w:name="Table Grid 6" w:semiHidden="1" w:unhideWhenUsed="1"/>
+    <w:lsdException w:name="Table Grid 7" w:semiHidden="1" w:unhideWhenUsed="1"/>
+    <w:lsdException w:name="Table Grid 8" w:semiHidden="1" w:unhideWhenUsed="1"/>
+    <w:lsdException w:name="Table List 1" w:semiHidden="1" w:unhideWhenUsed="1"/>
+    <w:lsdException w:name="Table List 2" w:semiHidden="1" w:unhideWhenUsed="1"/>
+    <w:lsdException w:name="Table List 3" w:semiHidden="1" w:unhideWhenUsed="1"/>
+    <w:lsdException w:name="Table List 4" w:semiHidden="1" w:unhideWhenUsed="1"/>
+    <w:lsdException w:name="Table List 5" w:semiHidden="1" w:unhideWhenUsed="1"/>
+    <w:lsdException w:name="Table List 6" w:semiHidden="1" w:unhideWhenUsed="1"/>
+    <w:lsdException w:name="Table List 7" w:semiHidden="1" w:unhideWhenUsed="1"/>
+    <w:lsdException w:name="Table List 8" w:semiHidden="1" w:unhideWhenUsed="1"/>
+    <w:lsdException w:name="Table 3D effects 1" w:semiHidden="1" w:unhideWhenUsed="1"/>
+    <w:lsdException w:name="Table 3D effects 2" w:semiHidden="1" w:unhideWhenUsed="1"/>
+    <w:lsdException w:name="Table 3D effects 3" w:semiHidden="1" w:unhideWhenUsed="1"/>
+    <w:lsdException w:name="Table Contemporary" w:semiHidden="1" w:unhideWhenUsed="1"/>
+    <w:lsdException w:name="Table Elegant" w:semiHidden="1" w:unhideWhenUsed="1"/>
+    <w:lsdException w:name="Table Professional" w:semiHidden="1" w:unhideWhenUsed="1"/>
+    <w:lsdException w:name="Table Subtle 1" w:semiHidden="1" w:unhideWhenUsed="1"/>
+    <w:lsdException w:name="Table Subtle 2" w:semiHidden="1" w:unhideWhenUsed="1"/>
+    <w:lsdException w:name="Table Web 1" w:semiHidden="1" w:unhideWhenUsed="1"/>
+    <w:lsdException w:name="Table Web 2" w:semiHidden="1" w:unhideWhenUsed="1"/>
+    <w:lsdException w:name="Table Web 3" w:semiHidden="1" w:unhideWhenUsed="1"/>
+    <w:lsdException w:name="Balloon Text" w:semiHidden="1" w:unhideWhenUsed="1"/>
+    <w:lsdException w:name="Table Grid" w:uiPriority="59"/>
+    <w:lsdException w:name="Table Theme" w:semiHidden="1" w:unhideWhenUsed="1"/>
+    <w:lsdException w:name="Placeholder Text" w:semiHidden="1"/>
+    <w:lsdException w:name="No Spacing" w:uiPriority="1" w:qFormat="1"/>
+    <w:lsdException w:name="Light Shading" w:uiPriority="60"/>
+    <w:lsdException w:name="Light List" w:uiPriority="61"/>
+    <w:lsdException w:name="Light Grid" w:uiPriority="62"/>
+    <w:lsdException w:name="Medium Shading 1" w:uiPriority="63"/>
+    <w:lsdException w:name="Medium Shading 2" w:uiPriority="64"/>
+    <w:lsdException w:name="Medium List 1" w:uiPriority="65"/>
+    <w:lsdException w:name="Medium List 2" w:uiPriority="66"/>
+    <w:lsdException w:name="Medium Grid 1" w:uiPriority="67"/>
+    <w:lsdException w:name="Medium Grid 2" w:uiPriority="68"/>
+    <w:lsdException w:name="Medium Grid 3" w:uiPriority="69"/>
+    <w:lsdException w:name="Dark List" w:uiPriority="70"/>
+    <w:lsdException w:name="Colorful Shading" w:uiPriority="71"/>
+    <w:lsdException w:name="Colorful List" w:uiPriority="72"/>
+    <w:lsdException w:name="Colorful Grid" w:uiPriority="73"/>
+    <w:lsdException w:name="Light Shading Accent 1" w:uiPriority="60"/>
+    <w:lsdException w:name="Light List Accent 1" w:uiPriority="61"/>
+    <w:lsdException w:name="Light Grid Accent 1" w:uiPriority="62"/>
+    <w:lsdException w:name="Medium Shading 1 Accent 1" w:uiPriority="63"/>
+    <w:lsdException w:name="Medium Shading 2 Accent 1" w:uiPriority="64"/>
+    <w:lsdException w:name="Medium List 1 Accent 1" w:uiPriority="65"/>
+    <w:lsdException w:name="Revision" w:semiHidden="1"/>
+    <w:lsdException w:name="List Paragraph" w:uiPriority="34" w:qFormat="1"/>
+    <w:lsdException w:name="Quote" w:uiPriority="29" w:qFormat="1"/>
+    <w:lsdException w:name="Intense Quote" w:uiPriority="30" w:qFormat="1"/>
+    <w:lsdException w:name="Medium List 2 Accent 1" w:uiPriority="66"/>
+    <w:lsdException w:name="Medium Grid 1 Accent 1" w:uiPriority="67"/>
+    <w:lsdException w:name="Medium Grid 2 Accent 1" w:uiPriority="68"/>
+    <w:lsdException w:name="Medium Grid 3 Accent 1" w:uiPriority="69"/>
+    <w:lsdException w:name="Dark List Accent 1" w:uiPriority="70"/>
+    <w:lsdException w:name="Colorful Shading Accent 1" w:uiPriority="71"/>
+    <w:lsdException w:name="Colorful List Accent 1" w:uiPriority="72"/>
+    <w:lsdException w:name="Colorful Grid Accent 1" w:uiPriority="73"/>
+    <w:lsdException w:name="Light Shading Accent 2" w:uiPriority="60"/>
+    <w:lsdException w:name="Light List Accent 2" w:uiPriority="61"/>
+    <w:lsdException w:name="Light Grid Accent 2" w:uiPriority="62"/>
+    <w:lsdException w:name="Medium Shading 1 Accent 2" w:uiPriority="63"/>
+    <w:lsdException w:name="Medium Shading 2 Accent 2" w:uiPriority="64"/>
+    <w:lsdException w:name="Medium List 1 Accent 2" w:uiPriority="65"/>
+    <w:lsdException w:name="Medium List 2 Accent 2" w:uiPriority="66"/>
+    <w:lsdException w:name="Medium Grid 1 Accent 2" w:uiPriority="67"/>
+    <w:lsdException w:name="Medium Grid 2 Accent 2" w:uiPriority="68"/>
+    <w:lsdException w:name="Medium Grid 3 Accent 2" w:uiPriority="69"/>
+    <w:lsdException w:name="Dark List Accent 2" w:uiPriority="70"/>
+    <w:lsdException w:name="Colorful Shading Accent 2" w:uiPriority="71"/>
+    <w:lsdException w:name="Colorful List Accent 2" w:uiPriority="72"/>
+    <w:lsdException w:name="Colorful Grid Accent 2" w:uiPriority="73"/>
+    <w:lsdException w:name="Light Shading Accent 3" w:uiPriority="60"/>
+    <w:lsdException w:name="Light List Accent 3" w:uiPriority="61"/>
+    <w:lsdException w:name="Light Grid Accent 3" w:uiPriority="62"/>
+    <w:lsdException w:name="Medium Shading 1 Accent 3" w:uiPriority="63"/>
+    <w:lsdException w:name="Medium Shading 2 Accent 3" w:uiPriority="64"/>
+    <w:lsdException w:name="Medium List 1 Accent 3" w:uiPriority="65"/>
+    <w:lsdException w:name="Medium List 2 Accent 3" w:uiPriority="66"/>
+    <w:lsdException w:name="Medium Grid 1 Accent 3" w:uiPriority="67"/>
+    <w:lsdException w:name="Medium Grid 2 Accent 3" w:uiPriority="68"/>
+    <w:lsdException w:name="Medium Grid 3 Accent 3" w:uiPriority="69"/>
+    <w:lsdException w:name="Dark List Accent 3" w:uiPriority="70"/>
+    <w:lsdException w:name="Colorful Shading Accent 3" w:uiPriority="71"/>
+    <w:lsdException w:name="Colorful List Accent 3" w:uiPriority="72"/>
+    <w:lsdException w:name="Colorful Grid Accent 3" w:uiPriority="73"/>
+    <w:lsdException w:name="Light Shading Accent 4" w:uiPriority="60"/>
+    <w:lsdException w:name="Light List Accent 4" w:uiPriority="61"/>
+    <w:lsdException w:name="Light Grid Accent 4" w:uiPriority="62"/>
+    <w:lsdException w:name="Medium Shading 1 Accent 4" w:uiPriority="63"/>
+    <w:lsdException w:name="Medium Shading 2 Accent 4" w:uiPriority="64"/>
+    <w:lsdException w:name="Medium List 1 Accent 4" w:uiPriority="65"/>
+    <w:lsdException w:name="Medium List 2 Accent 4" w:uiPriority="66"/>
+    <w:lsdException w:name="Medium Grid 1 Accent 4" w:uiPriority="67"/>
+    <w:lsdException w:name="Medium Grid 2 Accent 4" w:uiPriority="68"/>
+    <w:lsdException w:name="Medium Grid 3 Accent 4" w:uiPriority="69"/>
+    <w:lsdException w:name="Dark List Accent 4" w:uiPriority="70"/>
+    <w:lsdException w:name="Colorful Shading Accent 4" w:uiPriority="71"/>
+    <w:lsdException w:name="Colorful List Accent 4" w:uiPriority="72"/>
+    <w:lsdException w:name="Colorful Grid Accent 4" w:uiPriority="73"/>
+    <w:lsdException w:name="Light Shading Accent 5" w:uiPriority="60"/>
+    <w:lsdException w:name="Light List Accent 5" w:uiPriority="61"/>
+    <w:lsdException w:name="Light Grid Accent 5" w:uiPriority="62"/>
+    <w:lsdException w:name="Medium Shading 1 Accent 5" w:uiPriority="63"/>
+    <w:lsdException w:name="Medium Shading 2 Accent 5" w:uiPriority="64"/>
+    <w:lsdException w:name="Medium List 1 Accent 5" w:uiPriority="65"/>
+    <w:lsdException w:name="Medium List 2 Accent 5" w:uiPriority="66"/>
+    <w:lsdException w:name="Medium Grid 1 Accent 5" w:uiPriority="67"/>
+    <w:lsdException w:name="Medium Grid 2 Accent 5" w:uiPriority="68"/>
+    <w:lsdException w:name="Medium Grid 3 Accent 5" w:uiPriority="69"/>
+    <w:lsdException w:name="Dark List Accent 5" w:uiPriority="70"/>
+    <w:lsdException w:name="Colorful Shading Accent 5" w:uiPriority="71"/>
+    <w:lsdException w:name="Colorful List Accent 5" w:uiPriority="72"/>
+    <w:lsdException w:name="Colorful Grid Accent 5" w:uiPriority="73"/>
+    <w:lsdException w:name="Light Shading Accent 6" w:uiPriority="60"/>
+    <w:lsdException w:name="Light List Accent 6" w:uiPriority="61"/>
+    <w:lsdException w:name="Light Grid Accent 6" w:uiPriority="62"/>
+    <w:lsdException w:name="Medium Shading 1 Accent 6" w:uiPriority="63"/>
+    <w:lsdException w:name="Medium Shading 2 Accent 6" w:uiPriority="64"/>
+    <w:lsdException w:name="Medium List 1 Accent 6" w:uiPriority="65"/>
+    <w:lsdException w:name="Medium List 2 Accent 6" w:uiPriority="66"/>
+    <w:lsdException w:name="Medium Grid 1 Accent 6" w:uiPriority="67"/>
+    <w:lsdException w:name="Medium Grid 2 Accent 6" w:uiPriority="68"/>
+    <w:lsdException w:name="Medium Grid 3 Accent 6" w:uiPriority="69"/>
+    <w:lsdException w:name="Dark List Accent 6" w:uiPriority="70"/>
+    <w:lsdException w:name="Colorful Shading Accent 6" w:uiPriority="71"/>
+    <w:lsdException w:name="Colorful List Accent 6" w:uiPriority="72"/>
+    <w:lsdException w:name="Colorful Grid Accent 6" w:uiPriority="73"/>
+    <w:lsdException w:name="Subtle Emphasis" w:uiPriority="19" w:qFormat="1"/>
+    <w:lsdException w:name="Intense Emphasis" w:uiPriority="21" w:qFormat="1"/>
+    <w:lsdException w:name="Subtle Reference" w:uiPriority="31" w:qFormat="1"/>
+    <w:lsdException w:name="Intense Reference" w:uiPriority="32" w:qFormat="1"/>
+    <w:lsdException w:name="Book Title" w:uiPriority="33" w:qFormat="1"/>
+    <w:lsdException w:name="Bibliography" w:semiHidden="1" w:uiPriority="37" w:unhideWhenUsed="1"/>
+    <w:lsdException w:name="TOC Heading" w:semiHidden="1" w:uiPriority="39" w:unhideWhenUsed="1" w:qFormat="1"/>
+    <w:lsdException w:name="Grid Table 4" w:uiPriority="49"/>
+    <w:lsdException w:name="Grid Table 5 Dark" w:uiPriority="50"/>
+    <w:lsdException w:name="Grid Table 6 Colorful" w:uiPriority="51"/>
+    <w:lsdException w:name="Grid Table 7 Colorful" w:uiPriority="52"/>
+    <w:lsdException w:name="Grid Table 1 Light Accent 1" w:uiPriority="46"/>
+    <w:lsdException w:name="Grid Table 2 Accent 1" w:uiPriority="47"/>
+    <w:lsdException w:name="Grid Table 3 Accent 1" w:uiPriority="48"/>
+    <w:lsdException w:name="Grid Table 4 Accent 1" w:uiPriority="49"/>
+    <w:lsdException w:name="Grid Table 5 Dark Accent 1" w:uiPriority="50"/>
+    <w:lsdException w:name="Grid Table 6 Colorful Accent 1" w:uiPriority="51"/>
+    <w:lsdException w:name="Grid Table 7 Colorful Accent 1" w:uiPriority="52"/>
+    <w:lsdException w:name="Grid Table 1 Light Accent 2" w:uiPriority="46"/>
+    <w:lsdException w:name="Grid Table 2 Accent 2" w:uiPriority="47"/>
+    <w:lsdException w:name="Grid Table 3 Accent 2" w:uiPriority="48"/>
+    <w:lsdException w:name="Grid Table 4 Accent 2" w:uiPriority="49"/>
+    <w:lsdException w:name="Grid Table 5 Dark Accent 2" w:uiPriority="50"/>
+    <w:lsdException w:name="Grid Table 6 Colorful Accent 2" w:uiPriority="51"/>
+    <w:lsdException w:name="Grid Table 7 Colorful Accent 2" w:uiPriority="52"/>
+    <w:lsdException w:name="Grid Table 1 Light Accent 3" w:uiPriority="46"/>
+    <w:lsdException w:name="Grid Table 2 Accent 3" w:uiPriority="47"/>
+    <w:lsdException w:name="Grid Table 3 Accent 3" w:uiPriority="48"/>
+    <w:lsdException w:name="Grid Table 4 Accent 3" w:uiPriority="49"/>
+    <w:lsdException w:name="Grid Table 5 Dark Accent 3" w:uiPriority="50"/>
+    <w:lsdException w:name="Grid Table 6 Colorful Accent 3" w:uiPriority="51"/>
+    <w:lsdException w:name="Grid Table 7 Colorful Accent 3" w:uiPriority="52"/>
+    <w:lsdException w:name="Grid Table 1 Light Accent 4" w:uiPriority="46"/>
+    <w:lsdException w:name="Grid Table 2 Accent 4" w:uiPriority="47"/>
+    <w:lsdException w:name="Grid Table 3 Accent 4" w:uiPriority="48"/>
+    <w:lsdException w:name="Grid Table 4 Accent 4" w:uiPriority="49"/>
+    <w:lsdException w:name="Grid Table 5 Dark Accent 4" w:uiPriority="50"/>
+    <w:lsdException w:name="Grid Table 6 Colorful Accent 4" w:uiPriority="51"/>
+    <w:lsdException w:name="Grid Table 7 Colorful Accent 4" w:uiPriority="52"/>
+    <w:lsdException w:name="Grid Table 1 Light Accent 5" w:uiPriority="46"/>
+    <w:lsdException w:name="Grid Table 2 Accent 5" w:uiPriority="47"/>
+    <w:lsdException w:name="Grid Table 3 Accent 5" w:uiPriority="48"/>
+    <w:lsdException w:name="Grid Table 4 Accent 5" w:uiPriority="49"/>
+    <w:lsdException w:name="Grid Table 5 Dark Accent 5" w:uiPriority="50"/>
+    <w:lsdException w:name="Grid Table 6 Colorful Accent 5" w:uiPriority="51"/>
+    <w:lsdException w:name="Grid Table 7 Colorful Accent 5" w:uiPriority="52"/>
+    <w:lsdException w:name="Grid Table 1 Light Accent 6" w:uiPriority="46"/>
+    <w:lsdException w:name="Grid Table 2 Accent 6" w:uiPriority="47"/>
+    <w:lsdException w:name="Grid Table 3 Accent 6" w:uiPriority="48"/>
+    <w:lsdException w:name="Grid Table 4 Accent 6" w:uiPriority="49"/>
+    <w:lsdException w:name="Grid Table 5 Dark Accent 6" w:uiPriority="50"/>
+    <w:lsdException w:name="Grid Table 6 Colorful Accent 6" w:uiPriority="51"/>
+    <w:lsdException w:name="Grid Table 7 Colorful Accent 6" w:uiPriority="52"/>
+    <w:lsdException w:name="List Table 1 Light" w:uiPriority="46"/>
+    <w:lsdException w:name="List Table 2" w:uiPriority="47"/>
+    <w:lsdException w:name="List Table 3" w:uiPriority="48"/>
+    <w:lsdException w:name="List Table 4" w:uiPriority="49"/>
+    <w:lsdException w:name="List Table 5 Dark" w:uiPriority="50"/>
+    <w:lsdException w:name="List Table 6 Colorful" w:uiPriority="51"/>
+    <w:lsdException w:name="List Table 7 Colorful" w:uiPriority="52"/>
+    <w:lsdException w:name="List Table 1 Light Accent 1" w:uiPriority="46"/>
+    <w:lsdException w:name="List Table 2 Accent 1" w:uiPriority="47"/>
+    <w:lsdException w:name="List Table 3 Accent 1" w:uiPriority="48"/>
+    <w:lsdException w:name="List Table 4 Accent 1" w:uiPriority="49"/>
+    <w:lsdException w:name="List Table 5 Dark Accent 1" w:uiPriority="50"/>
+    <w:lsdException w:name="List Table 6 Colorful Accent 1" w:uiPriority="51"/>
+    <w:lsdException w:name="List Table 7 Colorful Accent 1" w:uiPriority="52"/>
+    <w:lsdException w:name="List Table 1 Light Accent 2" w:uiPriority="46"/>
+    <w:lsdException w:name="List Table 2 Accent 2" w:uiPriority="47"/>
+    <w:lsdException w:name="List Table 3 Accent 2" w:uiPriority="48"/>
+    <w:lsdException w:name="List Table 4 Accent 2" w:uiPriority="49"/>
+    <w:lsdException w:name="List Table 5 Dark Accent 2" w:uiPriority="50"/>
+    <w:lsdException w:name="List Table 6 Colorful Accent 2" w:uiPriority="51"/>
+    <w:lsdException w:name="List Table 7 Colorful Accent 2" w:uiPriority="52"/>
+    <w:lsdException w:name="List Table 1 Light Accent 3" w:uiPriority="46"/>
+    <w:lsdException w:name="List Table 2 Accent 3" w:uiPriority="47"/>
+    <w:lsdException w:name="List Table 3 Accent 3" w:uiPriority="48"/>
+    <w:lsdException w:name="List Table 4 Accent 3" w:uiPriority="49"/>
+    <w:lsdException w:name="List Table 5 Dark Accent 3" w:uiPriority="50"/>
+    <w:lsdException w:name="List Table 6 Colorful Accent 3" w:uiPriority="51"/>
+    <w:lsdException w:name="List Table 7 Colorful Accent 3" w:uiPriority="52"/>
+    <w:lsdException w:name="List Table 1 Light Accent 4" w:uiPriority="46"/>
+    <w:lsdException w:name="List Table 2 Accent 4" w:uiPriority="47"/>
+    <w:lsdException w:name="List Table 3 Accent 4" w:uiPriority="48"/>
+    <w:lsdException w:name="List Table 4 Accent 4" w:uiPriority="49"/>
+    <w:lsdException w:name="List Table 5 Dark Accent 4" w:uiPriority="50"/>
+    <w:lsdException w:name="List Table 6 Colorful Accent 4" w:uiPriority="51"/>
+    <w:lsdException w:name="List Table 7 Colorful Accent 4" w:uiPriority="52"/>
+    <w:lsdException w:name="List Table 1 Light Accent 5" w:uiPriority="46"/>
+    <w:lsdException w:name="List Table 2 Accent 5" w:uiPriority="47"/>
+    <w:lsdException w:name="List Table 3 Accent 5" w:uiPriority="48"/>
+    <w:lsdException w:name="List Table 4 Accent 5" w:uiPriority="49"/>
+    <w:lsdException w:name="List Table 5 Dark Accent 5" w:uiPriority="50"/>
+    <w:lsdException w:name="List Table 6 Colorful Accent 5" w:uiPriority="51"/>
+    <w:lsdException w:name="List Table 7 Colorful Accent 5" w:uiPriority="52"/>
+    <w:lsdException w:name="List Table 1 Light Accent 6" w:uiPriority="46"/>
+    <w:lsdException w:name="List Table 2 Accent 6" w:uiPriority="47"/>
+    <w:lsdException w:name="List Table 3 Accent 6" w:uiPriority="48"/>
+    <w:lsdException w:name="List Table 4 Accent 6" w:uiPriority="49"/>
+    <w:lsdException w:name="List Table 5 Dark Accent 6" w:uiPriority="50"/>
+    <w:lsdException w:name="List Table 6 Colorful Accent 6" w:uiPriority="51"/>
+    <w:lsdException w:name="List Table 7 Colorful Accent 6" w:uiPriority="52"/>
   </w:latentStyles>
   <w:style w:type="paragraph" w:default="1" w:styleId="Normal">
     <w:name w:val="Normal"/>
@@ -13002,439 +13212,8 @@
       <w:szCs w:val="20"/>
     </w:rPr>
   </w:style>
-  <w:style w:type="paragraph" w:customStyle="1" w:styleId="normal0">
-    <w:name w:val="normal"/>
-    <w:rsid w:val="005D01D8"/>
-    <w:pPr>
-      <w:spacing w:after="160" w:line="259" w:lineRule="auto"/>
-    </w:pPr>
-    <w:rPr>
-      <w:rFonts w:ascii="Calibri" w:eastAsia="Calibri" w:hAnsi="Calibri" w:cs="Calibri"/>
-      <w:color w:val="000000"/>
-      <w:szCs w:val="20"/>
-    </w:rPr>
-  </w:style>
-  <w:style w:type="paragraph" w:styleId="NoSpacing">
-    <w:name w:val="No Spacing"/>
-    <w:uiPriority w:val="1"/>
-    <w:qFormat/>
-    <w:rsid w:val="00922450"/>
-    <w:pPr>
-      <w:spacing w:after="0" w:line="240" w:lineRule="auto"/>
-    </w:pPr>
-  </w:style>
-  <w:style w:type="character" w:styleId="PageNumber">
-    <w:name w:val="page number"/>
-    <w:basedOn w:val="DefaultParagraphFont"/>
-    <w:uiPriority w:val="99"/>
-    <w:semiHidden/>
-    <w:unhideWhenUsed/>
-    <w:rsid w:val="005013F3"/>
-  </w:style>
-</w:styles>
-</file>
-
-<file path=word/stylesWithEffects.xml><?xml version="1.0" encoding="utf-8"?>
-<w:styles xmlns:wpc="http://schemas.microsoft.com/office/word/2010/wordprocessingCanvas" xmlns:mo="http://schemas.microsoft.com/office/mac/office/2008/main" xmlns:mc="http://schemas.openxmlformats.org/markup-compatibility/2006" xmlns:mv="urn:schemas-microsoft-com:mac:vml" xmlns:o="urn:schemas-microsoft-com:office:office" xmlns:r="http://schemas.openxmlformats.org/officeDocument/2006/relationships" xmlns:m="http://schemas.openxmlformats.org/officeDocument/2006/math" xmlns:v="urn:schemas-microsoft-com:vml" xmlns:wp14="http://schemas.microsoft.com/office/word/2010/wordprocessingDrawing" xmlns:wp="http://schemas.openxmlformats.org/drawingml/2006/wordprocessingDrawing" xmlns:w10="urn:schemas-microsoft-com:office:word" xmlns:w="http://schemas.openxmlformats.org/wordprocessingml/2006/main" xmlns:w14="http://schemas.microsoft.com/office/word/2010/wordml" xmlns:wpg="http://schemas.microsoft.com/office/word/2010/wordprocessingGroup" xmlns:wpi="http://schemas.microsoft.com/office/word/2010/wordprocessingInk" xmlns:wne="http://schemas.microsoft.com/office/word/2006/wordml" xmlns:wps="http://schemas.microsoft.com/office/word/2010/wordprocessingShape" mc:Ignorable="w14 wp14">
-  <w:docDefaults>
-    <w:rPrDefault>
-      <w:rPr>
-        <w:rFonts w:asciiTheme="minorHAnsi" w:eastAsiaTheme="minorHAnsi" w:hAnsiTheme="minorHAnsi" w:cstheme="minorBidi"/>
-        <w:sz w:val="22"/>
-        <w:szCs w:val="22"/>
-        <w:lang w:val="en-US" w:eastAsia="en-US" w:bidi="ar-SA"/>
-      </w:rPr>
-    </w:rPrDefault>
-    <w:pPrDefault>
-      <w:pPr>
-        <w:spacing w:after="200" w:line="276" w:lineRule="auto"/>
-      </w:pPr>
-    </w:pPrDefault>
-  </w:docDefaults>
-  <w:latentStyles w:defLockedState="0" w:defUIPriority="99" w:defSemiHidden="1" w:defUnhideWhenUsed="1" w:defQFormat="0" w:count="276">
-    <w:lsdException w:name="Normal" w:semiHidden="0" w:uiPriority="0" w:unhideWhenUsed="0" w:qFormat="1"/>
-    <w:lsdException w:name="heading 1" w:semiHidden="0" w:uiPriority="9" w:unhideWhenUsed="0" w:qFormat="1"/>
-    <w:lsdException w:name="heading 2" w:uiPriority="9" w:qFormat="1"/>
-    <w:lsdException w:name="heading 3" w:uiPriority="9" w:qFormat="1"/>
-    <w:lsdException w:name="heading 4" w:uiPriority="9" w:qFormat="1"/>
-    <w:lsdException w:name="heading 5" w:uiPriority="9" w:qFormat="1"/>
-    <w:lsdException w:name="heading 6" w:uiPriority="9" w:qFormat="1"/>
-    <w:lsdException w:name="heading 7" w:uiPriority="9" w:qFormat="1"/>
-    <w:lsdException w:name="heading 8" w:uiPriority="9" w:qFormat="1"/>
-    <w:lsdException w:name="heading 9" w:uiPriority="9" w:qFormat="1"/>
-    <w:lsdException w:name="toc 1" w:uiPriority="39"/>
-    <w:lsdException w:name="toc 2" w:uiPriority="39"/>
-    <w:lsdException w:name="toc 3" w:uiPriority="39"/>
-    <w:lsdException w:name="toc 4" w:uiPriority="39"/>
-    <w:lsdException w:name="toc 5" w:uiPriority="39"/>
-    <w:lsdException w:name="toc 6" w:uiPriority="39"/>
-    <w:lsdException w:name="toc 7" w:uiPriority="39"/>
-    <w:lsdException w:name="toc 8" w:uiPriority="39"/>
-    <w:lsdException w:name="toc 9" w:uiPriority="39"/>
-    <w:lsdException w:name="caption" w:uiPriority="35" w:qFormat="1"/>
-    <w:lsdException w:name="Title" w:semiHidden="0" w:uiPriority="10" w:unhideWhenUsed="0" w:qFormat="1"/>
-    <w:lsdException w:name="Default Paragraph Font" w:uiPriority="1"/>
-    <w:lsdException w:name="Subtitle" w:semiHidden="0" w:uiPriority="11" w:unhideWhenUsed="0" w:qFormat="1"/>
-    <w:lsdException w:name="Strong" w:semiHidden="0" w:uiPriority="22" w:unhideWhenUsed="0" w:qFormat="1"/>
-    <w:lsdException w:name="Emphasis" w:semiHidden="0" w:uiPriority="20" w:unhideWhenUsed="0" w:qFormat="1"/>
-    <w:lsdException w:name="Table Grid" w:semiHidden="0" w:uiPriority="59" w:unhideWhenUsed="0"/>
-    <w:lsdException w:name="Placeholder Text" w:unhideWhenUsed="0"/>
-    <w:lsdException w:name="No Spacing" w:semiHidden="0" w:uiPriority="1" w:unhideWhenUsed="0" w:qFormat="1"/>
-    <w:lsdException w:name="Light Shading" w:semiHidden="0" w:uiPriority="60" w:unhideWhenUsed="0"/>
-    <w:lsdException w:name="Light List" w:semiHidden="0" w:uiPriority="61" w:unhideWhenUsed="0"/>
-    <w:lsdException w:name="Light Grid" w:semiHidden="0" w:uiPriority="62" w:unhideWhenUsed="0"/>
-    <w:lsdException w:name="Medium Shading 1" w:semiHidden="0" w:uiPriority="63" w:unhideWhenUsed="0"/>
-    <w:lsdException w:name="Medium Shading 2" w:semiHidden="0" w:uiPriority="64" w:unhideWhenUsed="0"/>
-    <w:lsdException w:name="Medium List 1" w:semiHidden="0" w:uiPriority="65" w:unhideWhenUsed="0"/>
-    <w:lsdException w:name="Medium List 2" w:semiHidden="0" w:uiPriority="66" w:unhideWhenUsed="0"/>
-    <w:lsdException w:name="Medium Grid 1" w:semiHidden="0" w:uiPriority="67" w:unhideWhenUsed="0"/>
-    <w:lsdException w:name="Medium Grid 2" w:semiHidden="0" w:uiPriority="68" w:unhideWhenUsed="0"/>
-    <w:lsdException w:name="Medium Grid 3" w:semiHidden="0" w:uiPriority="69" w:unhideWhenUsed="0"/>
-    <w:lsdException w:name="Dark List" w:semiHidden="0" w:uiPriority="70" w:unhideWhenUsed="0"/>
-    <w:lsdException w:name="Colorful Shading" w:semiHidden="0" w:uiPriority="71" w:unhideWhenUsed="0"/>
-    <w:lsdException w:name="Colorful List" w:semiHidden="0" w:uiPriority="72" w:unhideWhenUsed="0"/>
-    <w:lsdException w:name="Colorful Grid" w:semiHidden="0" w:uiPriority="73" w:unhideWhenUsed="0"/>
-    <w:lsdException w:name="Light Shading Accent 1" w:semiHidden="0" w:uiPriority="60" w:unhideWhenUsed="0"/>
-    <w:lsdException w:name="Light List Accent 1" w:semiHidden="0" w:uiPriority="61" w:unhideWhenUsed="0"/>
-    <w:lsdException w:name="Light Grid Accent 1" w:semiHidden="0" w:uiPriority="62" w:unhideWhenUsed="0"/>
-    <w:lsdException w:name="Medium Shading 1 Accent 1" w:semiHidden="0" w:uiPriority="63" w:unhideWhenUsed="0"/>
-    <w:lsdException w:name="Medium Shading 2 Accent 1" w:semiHidden="0" w:uiPriority="64" w:unhideWhenUsed="0"/>
-    <w:lsdException w:name="Medium List 1 Accent 1" w:semiHidden="0" w:uiPriority="65" w:unhideWhenUsed="0"/>
-    <w:lsdException w:name="Revision" w:unhideWhenUsed="0"/>
-    <w:lsdException w:name="List Paragraph" w:semiHidden="0" w:uiPriority="34" w:unhideWhenUsed="0" w:qFormat="1"/>
-    <w:lsdException w:name="Quote" w:semiHidden="0" w:uiPriority="29" w:unhideWhenUsed="0" w:qFormat="1"/>
-    <w:lsdException w:name="Intense Quote" w:semiHidden="0" w:uiPriority="30" w:unhideWhenUsed="0" w:qFormat="1"/>
-    <w:lsdException w:name="Medium List 2 Accent 1" w:semiHidden="0" w:uiPriority="66" w:unhideWhenUsed="0"/>
-    <w:lsdException w:name="Medium Grid 1 Accent 1" w:semiHidden="0" w:uiPriority="67" w:unhideWhenUsed="0"/>
-    <w:lsdException w:name="Medium Grid 2 Accent 1" w:semiHidden="0" w:uiPriority="68" w:unhideWhenUsed="0"/>
-    <w:lsdException w:name="Medium Grid 3 Accent 1" w:semiHidden="0" w:uiPriority="69" w:unhideWhenUsed="0"/>
-    <w:lsdException w:name="Dark List Accent 1" w:semiHidden="0" w:uiPriority="70" w:unhideWhenUsed="0"/>
-    <w:lsdException w:name="Colorful Shading Accent 1" w:semiHidden="0" w:uiPriority="71" w:unhideWhenUsed="0"/>
-    <w:lsdException w:name="Colorful List Accent 1" w:semiHidden="0" w:uiPriority="72" w:unhideWhenUsed="0"/>
-    <w:lsdException w:name="Colorful Grid Accent 1" w:semiHidden="0" w:uiPriority="73" w:unhideWhenUsed="0"/>
-    <w:lsdException w:name="Light Shading Accent 2" w:semiHidden="0" w:uiPriority="60" w:unhideWhenUsed="0"/>
-    <w:lsdException w:name="Light List Accent 2" w:semiHidden="0" w:uiPriority="61" w:unhideWhenUsed="0"/>
-    <w:lsdException w:name="Light Grid Accent 2" w:semiHidden="0" w:uiPriority="62" w:unhideWhenUsed="0"/>
-    <w:lsdException w:name="Medium Shading 1 Accent 2" w:semiHidden="0" w:uiPriority="63" w:unhideWhenUsed="0"/>
-    <w:lsdException w:name="Medium Shading 2 Accent 2" w:semiHidden="0" w:uiPriority="64" w:unhideWhenUsed="0"/>
-    <w:lsdException w:name="Medium List 1 Accent 2" w:semiHidden="0" w:uiPriority="65" w:unhideWhenUsed="0"/>
-    <w:lsdException w:name="Medium List 2 Accent 2" w:semiHidden="0" w:uiPriority="66" w:unhideWhenUsed="0"/>
-    <w:lsdException w:name="Medium Grid 1 Accent 2" w:semiHidden="0" w:uiPriority="67" w:unhideWhenUsed="0"/>
-    <w:lsdException w:name="Medium Grid 2 Accent 2" w:semiHidden="0" w:uiPriority="68" w:unhideWhenUsed="0"/>
-    <w:lsdException w:name="Medium Grid 3 Accent 2" w:semiHidden="0" w:uiPriority="69" w:unhideWhenUsed="0"/>
-    <w:lsdException w:name="Dark List Accent 2" w:semiHidden="0" w:uiPriority="70" w:unhideWhenUsed="0"/>
-    <w:lsdException w:name="Colorful Shading Accent 2" w:semiHidden="0" w:uiPriority="71" w:unhideWhenUsed="0"/>
-    <w:lsdException w:name="Colorful List Accent 2" w:semiHidden="0" w:uiPriority="72" w:unhideWhenUsed="0"/>
-    <w:lsdException w:name="Colorful Grid Accent 2" w:semiHidden="0" w:uiPriority="73" w:unhideWhenUsed="0"/>
-    <w:lsdException w:name="Light Shading Accent 3" w:semiHidden="0" w:uiPriority="60" w:unhideWhenUsed="0"/>
-    <w:lsdException w:name="Light List Accent 3" w:semiHidden="0" w:uiPriority="61" w:unhideWhenUsed="0"/>
-    <w:lsdException w:name="Light Grid Accent 3" w:semiHidden="0" w:uiPriority="62" w:unhideWhenUsed="0"/>
-    <w:lsdException w:name="Medium Shading 1 Accent 3" w:semiHidden="0" w:uiPriority="63" w:unhideWhenUsed="0"/>
-    <w:lsdException w:name="Medium Shading 2 Accent 3" w:semiHidden="0" w:uiPriority="64" w:unhideWhenUsed="0"/>
-    <w:lsdException w:name="Medium List 1 Accent 3" w:semiHidden="0" w:uiPriority="65" w:unhideWhenUsed="0"/>
-    <w:lsdException w:name="Medium List 2 Accent 3" w:semiHidden="0" w:uiPriority="66" w:unhideWhenUsed="0"/>
-    <w:lsdException w:name="Medium Grid 1 Accent 3" w:semiHidden="0" w:uiPriority="67" w:unhideWhenUsed="0"/>
-    <w:lsdException w:name="Medium Grid 2 Accent 3" w:semiHidden="0" w:uiPriority="68" w:unhideWhenUsed="0"/>
-    <w:lsdException w:name="Medium Grid 3 Accent 3" w:semiHidden="0" w:uiPriority="69" w:unhideWhenUsed="0"/>
-    <w:lsdException w:name="Dark List Accent 3" w:semiHidden="0" w:uiPriority="70" w:unhideWhenUsed="0"/>
-    <w:lsdException w:name="Colorful Shading Accent 3" w:semiHidden="0" w:uiPriority="71" w:unhideWhenUsed="0"/>
-    <w:lsdException w:name="Colorful List Accent 3" w:semiHidden="0" w:uiPriority="72" w:unhideWhenUsed="0"/>
-    <w:lsdException w:name="Colorful Grid Accent 3" w:semiHidden="0" w:uiPriority="73" w:unhideWhenUsed="0"/>
-    <w:lsdException w:name="Light Shading Accent 4" w:semiHidden="0" w:uiPriority="60" w:unhideWhenUsed="0"/>
-    <w:lsdException w:name="Light List Accent 4" w:semiHidden="0" w:uiPriority="61" w:unhideWhenUsed="0"/>
-    <w:lsdException w:name="Light Grid Accent 4" w:semiHidden="0" w:uiPriority="62" w:unhideWhenUsed="0"/>
-    <w:lsdException w:name="Medium Shading 1 Accent 4" w:semiHidden="0" w:uiPriority="63" w:unhideWhenUsed="0"/>
-    <w:lsdException w:name="Medium Shading 2 Accent 4" w:semiHidden="0" w:uiPriority="64" w:unhideWhenUsed="0"/>
-    <w:lsdException w:name="Medium List 1 Accent 4" w:semiHidden="0" w:uiPriority="65" w:unhideWhenUsed="0"/>
-    <w:lsdException w:name="Medium List 2 Accent 4" w:semiHidden="0" w:uiPriority="66" w:unhideWhenUsed="0"/>
-    <w:lsdException w:name="Medium Grid 1 Accent 4" w:semiHidden="0" w:uiPriority="67" w:unhideWhenUsed="0"/>
-    <w:lsdException w:name="Medium Grid 2 Accent 4" w:semiHidden="0" w:uiPriority="68" w:unhideWhenUsed="0"/>
-    <w:lsdException w:name="Medium Grid 3 Accent 4" w:semiHidden="0" w:uiPriority="69" w:unhideWhenUsed="0"/>
-    <w:lsdException w:name="Dark List Accent 4" w:semiHidden="0" w:uiPriority="70" w:unhideWhenUsed="0"/>
-    <w:lsdException w:name="Colorful Shading Accent 4" w:semiHidden="0" w:uiPriority="71" w:unhideWhenUsed="0"/>
-    <w:lsdException w:name="Colorful List Accent 4" w:semiHidden="0" w:uiPriority="72" w:unhideWhenUsed="0"/>
-    <w:lsdException w:name="Colorful Grid Accent 4" w:semiHidden="0" w:uiPriority="73" w:unhideWhenUsed="0"/>
-    <w:lsdException w:name="Light Shading Accent 5" w:semiHidden="0" w:uiPriority="60" w:unhideWhenUsed="0"/>
-    <w:lsdException w:name="Light List Accent 5" w:semiHidden="0" w:uiPriority="61" w:unhideWhenUsed="0"/>
-    <w:lsdException w:name="Light Grid Accent 5" w:semiHidden="0" w:uiPriority="62" w:unhideWhenUsed="0"/>
-    <w:lsdException w:name="Medium Shading 1 Accent 5" w:semiHidden="0" w:uiPriority="63" w:unhideWhenUsed="0"/>
-    <w:lsdException w:name="Medium Shading 2 Accent 5" w:semiHidden="0" w:uiPriority="64" w:unhideWhenUsed="0"/>
-    <w:lsdException w:name="Medium List 1 Accent 5" w:semiHidden="0" w:uiPriority="65" w:unhideWhenUsed="0"/>
-    <w:lsdException w:name="Medium List 2 Accent 5" w:semiHidden="0" w:uiPriority="66" w:unhideWhenUsed="0"/>
-    <w:lsdException w:name="Medium Grid 1 Accent 5" w:semiHidden="0" w:uiPriority="67" w:unhideWhenUsed="0"/>
-    <w:lsdException w:name="Medium Grid 2 Accent 5" w:semiHidden="0" w:uiPriority="68" w:unhideWhenUsed="0"/>
-    <w:lsdException w:name="Medium Grid 3 Accent 5" w:semiHidden="0" w:uiPriority="69" w:unhideWhenUsed="0"/>
-    <w:lsdException w:name="Dark List Accent 5" w:semiHidden="0" w:uiPriority="70" w:unhideWhenUsed="0"/>
-    <w:lsdException w:name="Colorful Shading Accent 5" w:semiHidden="0" w:uiPriority="71" w:unhideWhenUsed="0"/>
-    <w:lsdException w:name="Colorful List Accent 5" w:semiHidden="0" w:uiPriority="72" w:unhideWhenUsed="0"/>
-    <w:lsdException w:name="Colorful Grid Accent 5" w:semiHidden="0" w:uiPriority="73" w:unhideWhenUsed="0"/>
-    <w:lsdException w:name="Light Shading Accent 6" w:semiHidden="0" w:uiPriority="60" w:unhideWhenUsed="0"/>
-    <w:lsdException w:name="Light List Accent 6" w:semiHidden="0" w:uiPriority="61" w:unhideWhenUsed="0"/>
-    <w:lsdException w:name="Light Grid Accent 6" w:semiHidden="0" w:uiPriority="62" w:unhideWhenUsed="0"/>
-    <w:lsdException w:name="Medium Shading 1 Accent 6" w:semiHidden="0" w:uiPriority="63" w:unhideWhenUsed="0"/>
-    <w:lsdException w:name="Medium Shading 2 Accent 6" w:semiHidden="0" w:uiPriority="64" w:unhideWhenUsed="0"/>
-    <w:lsdException w:name="Medium List 1 Accent 6" w:semiHidden="0" w:uiPriority="65" w:unhideWhenUsed="0"/>
-    <w:lsdException w:name="Medium List 2 Accent 6" w:semiHidden="0" w:uiPriority="66" w:unhideWhenUsed="0"/>
-    <w:lsdException w:name="Medium Grid 1 Accent 6" w:semiHidden="0" w:uiPriority="67" w:unhideWhenUsed="0"/>
-    <w:lsdException w:name="Medium Grid 2 Accent 6" w:semiHidden="0" w:uiPriority="68" w:unhideWhenUsed="0"/>
-    <w:lsdException w:name="Medium Grid 3 Accent 6" w:semiHidden="0" w:uiPriority="69" w:unhideWhenUsed="0"/>
-    <w:lsdException w:name="Dark List Accent 6" w:semiHidden="0" w:uiPriority="70" w:unhideWhenUsed="0"/>
-    <w:lsdException w:name="Colorful Shading Accent 6" w:semiHidden="0" w:uiPriority="71" w:unhideWhenUsed="0"/>
-    <w:lsdException w:name="Colorful List Accent 6" w:semiHidden="0" w:uiPriority="72" w:unhideWhenUsed="0"/>
-    <w:lsdException w:name="Colorful Grid Accent 6" w:semiHidden="0" w:uiPriority="73" w:unhideWhenUsed="0"/>
-    <w:lsdException w:name="Subtle Emphasis" w:semiHidden="0" w:uiPriority="19" w:unhideWhenUsed="0" w:qFormat="1"/>
-    <w:lsdException w:name="Intense Emphasis" w:semiHidden="0" w:uiPriority="21" w:unhideWhenUsed="0" w:qFormat="1"/>
-    <w:lsdException w:name="Subtle Reference" w:semiHidden="0" w:uiPriority="31" w:unhideWhenUsed="0" w:qFormat="1"/>
-    <w:lsdException w:name="Intense Reference" w:semiHidden="0" w:uiPriority="32" w:unhideWhenUsed="0" w:qFormat="1"/>
-    <w:lsdException w:name="Book Title" w:semiHidden="0" w:uiPriority="33" w:unhideWhenUsed="0" w:qFormat="1"/>
-    <w:lsdException w:name="Bibliography" w:uiPriority="37"/>
-    <w:lsdException w:name="TOC Heading" w:uiPriority="39" w:qFormat="1"/>
-  </w:latentStyles>
-  <w:style w:type="paragraph" w:default="1" w:styleId="Normal">
-    <w:name w:val="Normal"/>
-    <w:qFormat/>
-  </w:style>
-  <w:style w:type="character" w:default="1" w:styleId="DefaultParagraphFont">
-    <w:name w:val="Default Paragraph Font"/>
-    <w:uiPriority w:val="1"/>
-    <w:semiHidden/>
-    <w:unhideWhenUsed/>
-  </w:style>
-  <w:style w:type="table" w:default="1" w:styleId="TableNormal">
-    <w:name w:val="Normal Table"/>
-    <w:uiPriority w:val="99"/>
-    <w:semiHidden/>
-    <w:unhideWhenUsed/>
-    <w:tblPr>
-      <w:tblInd w:w="0" w:type="dxa"/>
-      <w:tblCellMar>
-        <w:top w:w="0" w:type="dxa"/>
-        <w:left w:w="108" w:type="dxa"/>
-        <w:bottom w:w="0" w:type="dxa"/>
-        <w:right w:w="108" w:type="dxa"/>
-      </w:tblCellMar>
-    </w:tblPr>
-  </w:style>
-  <w:style w:type="numbering" w:default="1" w:styleId="NoList">
-    <w:name w:val="No List"/>
-    <w:uiPriority w:val="99"/>
-    <w:semiHidden/>
-    <w:unhideWhenUsed/>
-  </w:style>
-  <w:style w:type="paragraph" w:styleId="ListParagraph">
-    <w:name w:val="List Paragraph"/>
-    <w:basedOn w:val="Normal"/>
-    <w:uiPriority w:val="34"/>
-    <w:qFormat/>
-    <w:rsid w:val="00664B40"/>
-    <w:pPr>
-      <w:ind w:left="720"/>
-      <w:contextualSpacing/>
-    </w:pPr>
-  </w:style>
-  <w:style w:type="table" w:styleId="TableGrid">
-    <w:name w:val="Table Grid"/>
-    <w:basedOn w:val="TableNormal"/>
-    <w:uiPriority w:val="59"/>
-    <w:rsid w:val="00D61E30"/>
-    <w:pPr>
-      <w:spacing w:after="0" w:line="240" w:lineRule="auto"/>
-    </w:pPr>
-    <w:tblPr>
-      <w:tblInd w:w="0" w:type="dxa"/>
-      <w:tblBorders>
-        <w:top w:val="single" w:sz="4" w:space="0" w:color="auto"/>
-        <w:left w:val="single" w:sz="4" w:space="0" w:color="auto"/>
-        <w:bottom w:val="single" w:sz="4" w:space="0" w:color="auto"/>
-        <w:right w:val="single" w:sz="4" w:space="0" w:color="auto"/>
-        <w:insideH w:val="single" w:sz="4" w:space="0" w:color="auto"/>
-        <w:insideV w:val="single" w:sz="4" w:space="0" w:color="auto"/>
-      </w:tblBorders>
-      <w:tblCellMar>
-        <w:top w:w="0" w:type="dxa"/>
-        <w:left w:w="108" w:type="dxa"/>
-        <w:bottom w:w="0" w:type="dxa"/>
-        <w:right w:w="108" w:type="dxa"/>
-      </w:tblCellMar>
-    </w:tblPr>
-  </w:style>
-  <w:style w:type="paragraph" w:styleId="NormalWeb">
-    <w:name w:val="Normal (Web)"/>
-    <w:basedOn w:val="Normal"/>
-    <w:uiPriority w:val="99"/>
-    <w:unhideWhenUsed/>
-    <w:rsid w:val="00147415"/>
-    <w:pPr>
-      <w:spacing w:before="100" w:beforeAutospacing="1" w:after="115" w:line="240" w:lineRule="auto"/>
-    </w:pPr>
-    <w:rPr>
-      <w:rFonts w:ascii="Times New Roman" w:eastAsia="Times New Roman" w:hAnsi="Times New Roman" w:cs="Times New Roman"/>
-      <w:sz w:val="24"/>
-      <w:szCs w:val="24"/>
-    </w:rPr>
-  </w:style>
-  <w:style w:type="paragraph" w:customStyle="1" w:styleId="TableContents">
-    <w:name w:val="Table Contents"/>
-    <w:basedOn w:val="Normal"/>
-    <w:rsid w:val="00125013"/>
-    <w:pPr>
-      <w:widowControl w:val="0"/>
-      <w:suppressLineNumbers/>
-      <w:suppressAutoHyphens/>
-      <w:spacing w:after="0" w:line="240" w:lineRule="auto"/>
-    </w:pPr>
-    <w:rPr>
-      <w:rFonts w:ascii="CMU Serif" w:eastAsia="SimSun" w:hAnsi="CMU Serif" w:cs="Mangal"/>
-      <w:kern w:val="1"/>
-      <w:sz w:val="24"/>
-      <w:szCs w:val="24"/>
-      <w:lang w:val="en-PH" w:eastAsia="hi-IN" w:bidi="hi-IN"/>
-    </w:rPr>
-  </w:style>
-  <w:style w:type="paragraph" w:styleId="BalloonText">
-    <w:name w:val="Balloon Text"/>
-    <w:basedOn w:val="Normal"/>
-    <w:link w:val="BalloonTextChar"/>
-    <w:uiPriority w:val="99"/>
-    <w:semiHidden/>
-    <w:unhideWhenUsed/>
-    <w:rsid w:val="00125013"/>
-    <w:pPr>
-      <w:spacing w:after="0" w:line="240" w:lineRule="auto"/>
-    </w:pPr>
-    <w:rPr>
-      <w:rFonts w:ascii="Tahoma" w:hAnsi="Tahoma" w:cs="Tahoma"/>
-      <w:sz w:val="16"/>
-      <w:szCs w:val="16"/>
-    </w:rPr>
-  </w:style>
-  <w:style w:type="character" w:customStyle="1" w:styleId="BalloonTextChar">
-    <w:name w:val="Balloon Text Char"/>
-    <w:basedOn w:val="DefaultParagraphFont"/>
-    <w:link w:val="BalloonText"/>
-    <w:uiPriority w:val="99"/>
-    <w:semiHidden/>
-    <w:rsid w:val="00125013"/>
-    <w:rPr>
-      <w:rFonts w:ascii="Tahoma" w:hAnsi="Tahoma" w:cs="Tahoma"/>
-      <w:sz w:val="16"/>
-      <w:szCs w:val="16"/>
-    </w:rPr>
-  </w:style>
-  <w:style w:type="paragraph" w:styleId="Header">
-    <w:name w:val="header"/>
-    <w:basedOn w:val="Normal"/>
-    <w:link w:val="HeaderChar"/>
-    <w:uiPriority w:val="99"/>
-    <w:unhideWhenUsed/>
-    <w:rsid w:val="00651564"/>
-    <w:pPr>
-      <w:tabs>
-        <w:tab w:val="center" w:pos="4680"/>
-        <w:tab w:val="right" w:pos="9360"/>
-      </w:tabs>
-      <w:spacing w:after="0" w:line="240" w:lineRule="auto"/>
-    </w:pPr>
-  </w:style>
-  <w:style w:type="character" w:customStyle="1" w:styleId="HeaderChar">
-    <w:name w:val="Header Char"/>
-    <w:basedOn w:val="DefaultParagraphFont"/>
-    <w:link w:val="Header"/>
-    <w:uiPriority w:val="99"/>
-    <w:rsid w:val="00651564"/>
-  </w:style>
-  <w:style w:type="paragraph" w:styleId="Footer">
-    <w:name w:val="footer"/>
-    <w:basedOn w:val="Normal"/>
-    <w:link w:val="FooterChar"/>
-    <w:uiPriority w:val="99"/>
-    <w:unhideWhenUsed/>
-    <w:rsid w:val="00651564"/>
-    <w:pPr>
-      <w:tabs>
-        <w:tab w:val="center" w:pos="4680"/>
-        <w:tab w:val="right" w:pos="9360"/>
-      </w:tabs>
-      <w:spacing w:after="0" w:line="240" w:lineRule="auto"/>
-    </w:pPr>
-  </w:style>
-  <w:style w:type="character" w:customStyle="1" w:styleId="FooterChar">
-    <w:name w:val="Footer Char"/>
-    <w:basedOn w:val="DefaultParagraphFont"/>
-    <w:link w:val="Footer"/>
-    <w:uiPriority w:val="99"/>
-    <w:rsid w:val="00651564"/>
-  </w:style>
-  <w:style w:type="character" w:styleId="CommentReference">
-    <w:name w:val="annotation reference"/>
-    <w:basedOn w:val="DefaultParagraphFont"/>
-    <w:uiPriority w:val="99"/>
-    <w:semiHidden/>
-    <w:unhideWhenUsed/>
-    <w:rsid w:val="00914255"/>
-    <w:rPr>
-      <w:sz w:val="16"/>
-      <w:szCs w:val="16"/>
-    </w:rPr>
-  </w:style>
-  <w:style w:type="paragraph" w:styleId="CommentText">
-    <w:name w:val="annotation text"/>
-    <w:basedOn w:val="Normal"/>
-    <w:link w:val="CommentTextChar"/>
-    <w:uiPriority w:val="99"/>
-    <w:semiHidden/>
-    <w:unhideWhenUsed/>
-    <w:rsid w:val="00914255"/>
-    <w:pPr>
-      <w:spacing w:line="240" w:lineRule="auto"/>
-    </w:pPr>
-    <w:rPr>
-      <w:sz w:val="20"/>
-      <w:szCs w:val="20"/>
-    </w:rPr>
-  </w:style>
-  <w:style w:type="character" w:customStyle="1" w:styleId="CommentTextChar">
-    <w:name w:val="Comment Text Char"/>
-    <w:basedOn w:val="DefaultParagraphFont"/>
-    <w:link w:val="CommentText"/>
-    <w:uiPriority w:val="99"/>
-    <w:semiHidden/>
-    <w:rsid w:val="00914255"/>
-    <w:rPr>
-      <w:sz w:val="20"/>
-      <w:szCs w:val="20"/>
-    </w:rPr>
-  </w:style>
-  <w:style w:type="paragraph" w:styleId="CommentSubject">
-    <w:name w:val="annotation subject"/>
-    <w:basedOn w:val="CommentText"/>
-    <w:next w:val="CommentText"/>
-    <w:link w:val="CommentSubjectChar"/>
-    <w:uiPriority w:val="99"/>
-    <w:semiHidden/>
-    <w:unhideWhenUsed/>
-    <w:rsid w:val="00914255"/>
-    <w:rPr>
-      <w:b/>
-      <w:bCs/>
-    </w:rPr>
-  </w:style>
-  <w:style w:type="character" w:customStyle="1" w:styleId="CommentSubjectChar">
-    <w:name w:val="Comment Subject Char"/>
-    <w:basedOn w:val="CommentTextChar"/>
-    <w:link w:val="CommentSubject"/>
-    <w:uiPriority w:val="99"/>
-    <w:semiHidden/>
-    <w:rsid w:val="00914255"/>
-    <w:rPr>
-      <w:b/>
-      <w:bCs/>
-      <w:sz w:val="20"/>
-      <w:szCs w:val="20"/>
-    </w:rPr>
-  </w:style>
-  <w:style w:type="paragraph" w:customStyle="1" w:styleId="normal0">
-    <w:name w:val="normal"/>
+  <w:style w:type="paragraph" w:customStyle="1" w:styleId="Normal1">
+    <w:name w:val="Normal1"/>
     <w:rsid w:val="005D01D8"/>
     <w:pPr>
       <w:spacing w:after="160" w:line="259" w:lineRule="auto"/>
@@ -13755,7 +13534,7 @@
 </file>
 
 <file path=customXml/itemProps1.xml><?xml version="1.0" encoding="utf-8"?>
-<ds:datastoreItem xmlns:ds="http://schemas.openxmlformats.org/officeDocument/2006/customXml" ds:itemID="{89D79961-8764-3546-8DBF-99EBA28C8D86}">
+<ds:datastoreItem xmlns:ds="http://schemas.openxmlformats.org/officeDocument/2006/customXml" ds:itemID="{4D7833F3-05B3-4D9F-A584-93695E8D7838}">
   <ds:schemaRefs>
     <ds:schemaRef ds:uri="http://schemas.openxmlformats.org/officeDocument/2006/bibliography"/>
   </ds:schemaRefs>

</xml_diff>